<commit_message>
Fleshed out sections 4-6
</commit_message>
<xml_diff>
--- a/docs/RFP_Dread.docx
+++ b/docs/RFP_Dread.docx
@@ -231,9 +231,9 @@
       </w:tblPr>
       <w:tblGrid>
         <w:gridCol w:w="1622"/>
-        <w:gridCol w:w="1429"/>
-        <w:gridCol w:w="2972"/>
-        <w:gridCol w:w="3337"/>
+        <w:gridCol w:w="1438"/>
+        <w:gridCol w:w="2968"/>
+        <w:gridCol w:w="3332"/>
       </w:tblGrid>
       <w:tr>
         <w:tc>
@@ -468,6 +468,13 @@
                 <w:szCs w:val="36"/>
               </w:rPr>
             </w:pPr>
+            <w:r>
+              <w:rPr>
+                <w:sz w:val="36"/>
+                <w:szCs w:val="36"/>
+              </w:rPr>
+              <w:t>1.1</w:t>
+            </w:r>
           </w:p>
         </w:tc>
         <w:tc>
@@ -489,6 +496,13 @@
                 <w:szCs w:val="36"/>
               </w:rPr>
             </w:pPr>
+            <w:r>
+              <w:rPr>
+                <w:sz w:val="36"/>
+                <w:szCs w:val="36"/>
+              </w:rPr>
+              <w:t>9/16/22</w:t>
+            </w:r>
           </w:p>
         </w:tc>
         <w:tc>
@@ -510,6 +524,13 @@
                 <w:szCs w:val="36"/>
               </w:rPr>
             </w:pPr>
+            <w:r>
+              <w:rPr>
+                <w:sz w:val="36"/>
+                <w:szCs w:val="36"/>
+              </w:rPr>
+              <w:t>Jordan</w:t>
+            </w:r>
           </w:p>
         </w:tc>
         <w:tc>
@@ -530,6 +551,13 @@
                 <w:szCs w:val="36"/>
               </w:rPr>
             </w:pPr>
+            <w:r>
+              <w:rPr>
+                <w:sz w:val="36"/>
+                <w:szCs w:val="36"/>
+              </w:rPr>
+              <w:t>Initial sections 4-6</w:t>
+            </w:r>
           </w:p>
         </w:tc>
       </w:tr>
@@ -977,7 +1005,42 @@
           <w:sz w:val="24"/>
           <w:szCs w:val="24"/>
         </w:rPr>
-        <w:t>The players will have to be able to download the game as well as have and use the correct hardware for their system.</w:t>
+        <w:t>The player will have to be able to download the game as well as have</w:t>
+      </w:r>
+      <w:r>
+        <w:rPr>
+          <w:sz w:val="24"/>
+          <w:szCs w:val="24"/>
+        </w:rPr>
+        <w:t>,</w:t>
+      </w:r>
+      <w:r>
+        <w:rPr>
+          <w:sz w:val="24"/>
+          <w:szCs w:val="24"/>
+        </w:rPr>
+        <w:t xml:space="preserve"> and use</w:t>
+      </w:r>
+      <w:r>
+        <w:rPr>
+          <w:sz w:val="24"/>
+          <w:szCs w:val="24"/>
+        </w:rPr>
+        <w:t>,</w:t>
+      </w:r>
+      <w:r>
+        <w:rPr>
+          <w:sz w:val="24"/>
+          <w:szCs w:val="24"/>
+        </w:rPr>
+        <w:t xml:space="preserve"> the correct hardware for their system.</w:t>
+      </w:r>
+      <w:r>
+        <w:rPr>
+          <w:sz w:val="24"/>
+          <w:szCs w:val="24"/>
+        </w:rPr>
+        <w:t xml:space="preserve"> This may be a keyboard and mouse, or it may be a cell phone that is able to play mobile games.</w:t>
       </w:r>
     </w:p>
     <w:p>
@@ -990,26 +1053,6 @@
       </w:pPr>
       <w:r>
         <w:t>Known Interactions with other systems within or outside of the client organization</w:t>
-      </w:r>
-    </w:p>
-    <w:p>
-      <w:pPr>
-        <w:pStyle w:val="ListParagraph"/>
-        <w:tabs>
-          <w:tab w:val="left" w:pos="630"/>
-        </w:tabs>
-        <w:spacing w:after="0" w:line="240" w:lineRule="auto"/>
-        <w:rPr>
-          <w:sz w:val="24"/>
-          <w:szCs w:val="24"/>
-        </w:rPr>
-      </w:pPr>
-      <w:r>
-        <w:rPr>
-          <w:sz w:val="24"/>
-          <w:szCs w:val="24"/>
-        </w:rPr>
-        <w:t xml:space="preserve">List up to three. </w:t>
       </w:r>
     </w:p>
     <w:p>
@@ -1101,7 +1144,55 @@
           <w:sz w:val="24"/>
           <w:szCs w:val="24"/>
         </w:rPr>
-        <w:t>One more I can’t think of right now!</w:t>
+        <w:t>513 Studios resources</w:t>
+      </w:r>
+    </w:p>
+    <w:p>
+      <w:pPr>
+        <w:pStyle w:val="ListParagraph"/>
+        <w:numPr>
+          <w:ilvl w:val="1"/>
+          <w:numId w:val="12"/>
+        </w:numPr>
+        <w:tabs>
+          <w:tab w:val="left" w:pos="630"/>
+        </w:tabs>
+        <w:spacing w:after="0" w:line="240" w:lineRule="auto"/>
+        <w:rPr>
+          <w:sz w:val="24"/>
+          <w:szCs w:val="24"/>
+        </w:rPr>
+      </w:pPr>
+      <w:r>
+        <w:rPr>
+          <w:sz w:val="24"/>
+          <w:szCs w:val="24"/>
+        </w:rPr>
+        <w:t>Any and all manuals currently owned by 513 Studios for company specific systems</w:t>
+      </w:r>
+    </w:p>
+    <w:p>
+      <w:pPr>
+        <w:pStyle w:val="ListParagraph"/>
+        <w:numPr>
+          <w:ilvl w:val="1"/>
+          <w:numId w:val="12"/>
+        </w:numPr>
+        <w:tabs>
+          <w:tab w:val="left" w:pos="630"/>
+        </w:tabs>
+        <w:spacing w:after="0" w:line="240" w:lineRule="auto"/>
+        <w:rPr>
+          <w:sz w:val="24"/>
+          <w:szCs w:val="24"/>
+        </w:rPr>
+      </w:pPr>
+      <w:r>
+        <w:rPr>
+          <w:sz w:val="24"/>
+          <w:szCs w:val="24"/>
+        </w:rPr>
+        <w:t>All assets owned by 513 Studios</w:t>
       </w:r>
     </w:p>
     <w:p>
@@ -1114,23 +1205,6 @@
       </w:pPr>
       <w:r>
         <w:t>Known Constraints to Development</w:t>
-      </w:r>
-    </w:p>
-    <w:p>
-      <w:pPr>
-        <w:pStyle w:val="ListParagraph"/>
-        <w:spacing w:after="0" w:line="240" w:lineRule="auto"/>
-        <w:rPr>
-          <w:sz w:val="24"/>
-          <w:szCs w:val="24"/>
-        </w:rPr>
-      </w:pPr>
-      <w:r>
-        <w:rPr>
-          <w:sz w:val="24"/>
-          <w:szCs w:val="24"/>
-        </w:rPr>
-        <w:t xml:space="preserve">List up to three.  </w:t>
       </w:r>
     </w:p>
     <w:p>
@@ -1198,6 +1272,55 @@
     </w:p>
     <w:p>
       <w:pPr>
+        <w:pStyle w:val="ListParagraph"/>
+        <w:numPr>
+          <w:ilvl w:val="0"/>
+          <w:numId w:val="11"/>
+        </w:numPr>
+        <w:spacing w:after="0" w:line="240" w:lineRule="auto"/>
+        <w:rPr>
+          <w:sz w:val="24"/>
+          <w:szCs w:val="24"/>
+        </w:rPr>
+      </w:pPr>
+      <w:r>
+        <w:rPr>
+          <w:sz w:val="24"/>
+          <w:szCs w:val="24"/>
+        </w:rPr>
+        <w:t>Non-compete</w:t>
+      </w:r>
+    </w:p>
+    <w:p>
+      <w:pPr>
+        <w:pStyle w:val="ListParagraph"/>
+        <w:numPr>
+          <w:ilvl w:val="1"/>
+          <w:numId w:val="11"/>
+        </w:numPr>
+        <w:spacing w:after="0" w:line="240" w:lineRule="auto"/>
+        <w:rPr>
+          <w:sz w:val="24"/>
+          <w:szCs w:val="24"/>
+        </w:rPr>
+      </w:pPr>
+      <w:r>
+        <w:rPr>
+          <w:sz w:val="24"/>
+          <w:szCs w:val="24"/>
+        </w:rPr>
+        <w:t xml:space="preserve">We are requiring this to be the only project you work on after accepting the contract. We want to ensure </w:t>
+      </w:r>
+      <w:r>
+        <w:rPr>
+          <w:sz w:val="24"/>
+          <w:szCs w:val="24"/>
+        </w:rPr>
+        <w:t>D.R.E.A.D. is of the highest quality.</w:t>
+      </w:r>
+    </w:p>
+    <w:p>
+      <w:pPr>
         <w:pStyle w:val="Heading1"/>
         <w:numPr>
           <w:ilvl w:val="0"/>
@@ -1205,6 +1328,7 @@
         </w:numPr>
       </w:pPr>
       <w:r>
+        <w:lastRenderedPageBreak/>
         <w:t>Project Schedule</w:t>
       </w:r>
     </w:p>
@@ -1234,7 +1358,6 @@
         </w:numPr>
       </w:pPr>
       <w:r>
-        <w:lastRenderedPageBreak/>
         <w:t>How to Submit Proposals</w:t>
       </w:r>
     </w:p>
@@ -1728,7 +1851,7 @@
         <w:rFonts w:ascii="Symbol" w:hAnsi="Symbol" w:hint="default"/>
       </w:rPr>
     </w:lvl>
-    <w:lvl w:ilvl="1" w:tplc="04090003" w:tentative="1">
+    <w:lvl w:ilvl="1" w:tplc="04090003">
       <w:start w:val="1"/>
       <w:numFmt w:val="bullet"/>
       <w:lvlText w:val="o"/>

</xml_diff>

<commit_message>
added sections 7 and 9 initial. ready for review.
</commit_message>
<xml_diff>
--- a/docs/RFP_Dread.docx
+++ b/docs/RFP_Dread.docx
@@ -189,7 +189,14 @@
           <w:szCs w:val="36"/>
         </w:rPr>
         <w:br/>
-        <w:t>Version 1.0</w:t>
+        <w:t>Version 1.</w:t>
+      </w:r>
+      <w:r>
+        <w:rPr>
+          <w:sz w:val="36"/>
+          <w:szCs w:val="36"/>
+        </w:rPr>
+        <w:t>4</w:t>
       </w:r>
     </w:p>
     <w:p>
@@ -238,7 +245,7 @@
       <w:tr>
         <w:tc>
           <w:tcPr>
-            <w:tcW w:w="1638" w:type="dxa"/>
+            <w:tcW w:w="1622" w:type="dxa"/>
             <w:tcBorders>
               <w:bottom w:val="single" w:sz="4" w:space="0" w:color="auto"/>
             </w:tcBorders>
@@ -263,7 +270,7 @@
         </w:tc>
         <w:tc>
           <w:tcPr>
-            <w:tcW w:w="1440" w:type="dxa"/>
+            <w:tcW w:w="1438" w:type="dxa"/>
             <w:tcBorders>
               <w:bottom w:val="single" w:sz="4" w:space="0" w:color="auto"/>
             </w:tcBorders>
@@ -288,7 +295,7 @@
         </w:tc>
         <w:tc>
           <w:tcPr>
-            <w:tcW w:w="3060" w:type="dxa"/>
+            <w:tcW w:w="2968" w:type="dxa"/>
             <w:tcBorders>
               <w:bottom w:val="single" w:sz="4" w:space="0" w:color="auto"/>
             </w:tcBorders>
@@ -313,7 +320,7 @@
         </w:tc>
         <w:tc>
           <w:tcPr>
-            <w:tcW w:w="3438" w:type="dxa"/>
+            <w:tcW w:w="3332" w:type="dxa"/>
             <w:tcBorders>
               <w:bottom w:val="single" w:sz="4" w:space="0" w:color="auto"/>
             </w:tcBorders>
@@ -340,7 +347,7 @@
       <w:tr>
         <w:tc>
           <w:tcPr>
-            <w:tcW w:w="1638" w:type="dxa"/>
+            <w:tcW w:w="1622" w:type="dxa"/>
             <w:tcBorders>
               <w:top w:val="single" w:sz="4" w:space="0" w:color="auto"/>
               <w:bottom w:val="single" w:sz="4" w:space="0" w:color="auto"/>
@@ -367,7 +374,7 @@
         </w:tc>
         <w:tc>
           <w:tcPr>
-            <w:tcW w:w="1440" w:type="dxa"/>
+            <w:tcW w:w="1438" w:type="dxa"/>
             <w:tcBorders>
               <w:top w:val="single" w:sz="4" w:space="0" w:color="auto"/>
               <w:left w:val="single" w:sz="4" w:space="0" w:color="auto"/>
@@ -395,7 +402,7 @@
         </w:tc>
         <w:tc>
           <w:tcPr>
-            <w:tcW w:w="3060" w:type="dxa"/>
+            <w:tcW w:w="2968" w:type="dxa"/>
             <w:tcBorders>
               <w:top w:val="single" w:sz="4" w:space="0" w:color="auto"/>
               <w:left w:val="single" w:sz="4" w:space="0" w:color="auto"/>
@@ -423,7 +430,7 @@
         </w:tc>
         <w:tc>
           <w:tcPr>
-            <w:tcW w:w="3438" w:type="dxa"/>
+            <w:tcW w:w="3332" w:type="dxa"/>
             <w:tcBorders>
               <w:top w:val="single" w:sz="4" w:space="0" w:color="auto"/>
               <w:left w:val="single" w:sz="4" w:space="0" w:color="auto"/>
@@ -452,7 +459,7 @@
       <w:tr>
         <w:tc>
           <w:tcPr>
-            <w:tcW w:w="1638" w:type="dxa"/>
+            <w:tcW w:w="1622" w:type="dxa"/>
             <w:tcBorders>
               <w:top w:val="single" w:sz="4" w:space="0" w:color="auto"/>
               <w:bottom w:val="single" w:sz="4" w:space="0" w:color="auto"/>
@@ -479,7 +486,7 @@
         </w:tc>
         <w:tc>
           <w:tcPr>
-            <w:tcW w:w="1440" w:type="dxa"/>
+            <w:tcW w:w="1438" w:type="dxa"/>
             <w:tcBorders>
               <w:top w:val="single" w:sz="4" w:space="0" w:color="auto"/>
               <w:left w:val="single" w:sz="4" w:space="0" w:color="auto"/>
@@ -507,7 +514,7 @@
         </w:tc>
         <w:tc>
           <w:tcPr>
-            <w:tcW w:w="3060" w:type="dxa"/>
+            <w:tcW w:w="2968" w:type="dxa"/>
             <w:tcBorders>
               <w:top w:val="single" w:sz="4" w:space="0" w:color="auto"/>
               <w:left w:val="single" w:sz="4" w:space="0" w:color="auto"/>
@@ -535,7 +542,7 @@
         </w:tc>
         <w:tc>
           <w:tcPr>
-            <w:tcW w:w="3438" w:type="dxa"/>
+            <w:tcW w:w="3332" w:type="dxa"/>
             <w:tcBorders>
               <w:top w:val="single" w:sz="4" w:space="0" w:color="auto"/>
               <w:left w:val="single" w:sz="4" w:space="0" w:color="auto"/>
@@ -561,6 +568,363 @@
           </w:p>
         </w:tc>
       </w:tr>
+      <w:tr>
+        <w:tc>
+          <w:tcPr>
+            <w:tcW w:w="1622" w:type="dxa"/>
+            <w:tcBorders>
+              <w:top w:val="single" w:sz="4" w:space="0" w:color="auto"/>
+              <w:bottom w:val="single" w:sz="4" w:space="0" w:color="auto"/>
+              <w:right w:val="single" w:sz="4" w:space="0" w:color="auto"/>
+            </w:tcBorders>
+            <w:shd w:val="clear" w:color="auto" w:fill="auto"/>
+          </w:tcPr>
+          <w:p>
+            <w:pPr>
+              <w:spacing w:after="0" w:line="240" w:lineRule="auto"/>
+              <w:rPr>
+                <w:sz w:val="36"/>
+                <w:szCs w:val="36"/>
+              </w:rPr>
+            </w:pPr>
+            <w:r>
+              <w:rPr>
+                <w:sz w:val="36"/>
+                <w:szCs w:val="36"/>
+              </w:rPr>
+              <w:t>1.2</w:t>
+            </w:r>
+          </w:p>
+        </w:tc>
+        <w:tc>
+          <w:tcPr>
+            <w:tcW w:w="1438" w:type="dxa"/>
+            <w:tcBorders>
+              <w:top w:val="single" w:sz="4" w:space="0" w:color="auto"/>
+              <w:left w:val="single" w:sz="4" w:space="0" w:color="auto"/>
+              <w:bottom w:val="single" w:sz="4" w:space="0" w:color="auto"/>
+              <w:right w:val="single" w:sz="4" w:space="0" w:color="auto"/>
+            </w:tcBorders>
+            <w:shd w:val="clear" w:color="auto" w:fill="auto"/>
+          </w:tcPr>
+          <w:p>
+            <w:pPr>
+              <w:spacing w:after="0" w:line="240" w:lineRule="auto"/>
+              <w:rPr>
+                <w:sz w:val="36"/>
+                <w:szCs w:val="36"/>
+              </w:rPr>
+            </w:pPr>
+            <w:r>
+              <w:rPr>
+                <w:sz w:val="36"/>
+                <w:szCs w:val="36"/>
+              </w:rPr>
+              <w:t>9/19/22</w:t>
+            </w:r>
+          </w:p>
+        </w:tc>
+        <w:tc>
+          <w:tcPr>
+            <w:tcW w:w="2968" w:type="dxa"/>
+            <w:tcBorders>
+              <w:top w:val="single" w:sz="4" w:space="0" w:color="auto"/>
+              <w:left w:val="single" w:sz="4" w:space="0" w:color="auto"/>
+              <w:bottom w:val="single" w:sz="4" w:space="0" w:color="auto"/>
+              <w:right w:val="single" w:sz="4" w:space="0" w:color="auto"/>
+            </w:tcBorders>
+            <w:shd w:val="clear" w:color="auto" w:fill="auto"/>
+          </w:tcPr>
+          <w:p>
+            <w:pPr>
+              <w:spacing w:after="0" w:line="240" w:lineRule="auto"/>
+              <w:rPr>
+                <w:sz w:val="36"/>
+                <w:szCs w:val="36"/>
+              </w:rPr>
+            </w:pPr>
+            <w:r>
+              <w:rPr>
+                <w:sz w:val="36"/>
+                <w:szCs w:val="36"/>
+              </w:rPr>
+              <w:t>Dan</w:t>
+            </w:r>
+          </w:p>
+        </w:tc>
+        <w:tc>
+          <w:tcPr>
+            <w:tcW w:w="3332" w:type="dxa"/>
+            <w:tcBorders>
+              <w:top w:val="single" w:sz="4" w:space="0" w:color="auto"/>
+              <w:left w:val="single" w:sz="4" w:space="0" w:color="auto"/>
+              <w:bottom w:val="single" w:sz="4" w:space="0" w:color="auto"/>
+            </w:tcBorders>
+            <w:shd w:val="clear" w:color="auto" w:fill="auto"/>
+          </w:tcPr>
+          <w:p>
+            <w:pPr>
+              <w:spacing w:after="0" w:line="240" w:lineRule="auto"/>
+              <w:rPr>
+                <w:sz w:val="36"/>
+                <w:szCs w:val="36"/>
+              </w:rPr>
+            </w:pPr>
+            <w:r>
+              <w:rPr>
+                <w:sz w:val="36"/>
+                <w:szCs w:val="36"/>
+              </w:rPr>
+              <w:t>Initial sections 1-2</w:t>
+            </w:r>
+          </w:p>
+        </w:tc>
+      </w:tr>
+      <w:tr>
+        <w:tc>
+          <w:tcPr>
+            <w:tcW w:w="1622" w:type="dxa"/>
+            <w:tcBorders>
+              <w:top w:val="single" w:sz="4" w:space="0" w:color="auto"/>
+              <w:bottom w:val="single" w:sz="4" w:space="0" w:color="auto"/>
+              <w:right w:val="single" w:sz="4" w:space="0" w:color="auto"/>
+            </w:tcBorders>
+            <w:shd w:val="clear" w:color="auto" w:fill="auto"/>
+          </w:tcPr>
+          <w:p>
+            <w:pPr>
+              <w:spacing w:after="0" w:line="240" w:lineRule="auto"/>
+              <w:rPr>
+                <w:sz w:val="36"/>
+                <w:szCs w:val="36"/>
+              </w:rPr>
+            </w:pPr>
+            <w:r>
+              <w:rPr>
+                <w:sz w:val="36"/>
+                <w:szCs w:val="36"/>
+              </w:rPr>
+              <w:t>1.3</w:t>
+            </w:r>
+          </w:p>
+        </w:tc>
+        <w:tc>
+          <w:tcPr>
+            <w:tcW w:w="1438" w:type="dxa"/>
+            <w:tcBorders>
+              <w:top w:val="single" w:sz="4" w:space="0" w:color="auto"/>
+              <w:left w:val="single" w:sz="4" w:space="0" w:color="auto"/>
+              <w:bottom w:val="single" w:sz="4" w:space="0" w:color="auto"/>
+              <w:right w:val="single" w:sz="4" w:space="0" w:color="auto"/>
+            </w:tcBorders>
+            <w:shd w:val="clear" w:color="auto" w:fill="auto"/>
+          </w:tcPr>
+          <w:p>
+            <w:pPr>
+              <w:spacing w:after="0" w:line="240" w:lineRule="auto"/>
+              <w:rPr>
+                <w:sz w:val="36"/>
+                <w:szCs w:val="36"/>
+              </w:rPr>
+            </w:pPr>
+            <w:r>
+              <w:rPr>
+                <w:sz w:val="36"/>
+                <w:szCs w:val="36"/>
+              </w:rPr>
+              <w:t>9/2</w:t>
+            </w:r>
+            <w:r>
+              <w:rPr>
+                <w:sz w:val="36"/>
+                <w:szCs w:val="36"/>
+              </w:rPr>
+              <w:t>0</w:t>
+            </w:r>
+            <w:r>
+              <w:rPr>
+                <w:sz w:val="36"/>
+                <w:szCs w:val="36"/>
+              </w:rPr>
+              <w:t>/22</w:t>
+            </w:r>
+          </w:p>
+        </w:tc>
+        <w:tc>
+          <w:tcPr>
+            <w:tcW w:w="2968" w:type="dxa"/>
+            <w:tcBorders>
+              <w:top w:val="single" w:sz="4" w:space="0" w:color="auto"/>
+              <w:left w:val="single" w:sz="4" w:space="0" w:color="auto"/>
+              <w:bottom w:val="single" w:sz="4" w:space="0" w:color="auto"/>
+              <w:right w:val="single" w:sz="4" w:space="0" w:color="auto"/>
+            </w:tcBorders>
+            <w:shd w:val="clear" w:color="auto" w:fill="auto"/>
+          </w:tcPr>
+          <w:p>
+            <w:pPr>
+              <w:spacing w:after="0" w:line="240" w:lineRule="auto"/>
+              <w:rPr>
+                <w:sz w:val="36"/>
+                <w:szCs w:val="36"/>
+              </w:rPr>
+            </w:pPr>
+            <w:r>
+              <w:rPr>
+                <w:sz w:val="36"/>
+                <w:szCs w:val="36"/>
+              </w:rPr>
+              <w:t>Dan</w:t>
+            </w:r>
+          </w:p>
+        </w:tc>
+        <w:tc>
+          <w:tcPr>
+            <w:tcW w:w="3332" w:type="dxa"/>
+            <w:tcBorders>
+              <w:top w:val="single" w:sz="4" w:space="0" w:color="auto"/>
+              <w:left w:val="single" w:sz="4" w:space="0" w:color="auto"/>
+              <w:bottom w:val="single" w:sz="4" w:space="0" w:color="auto"/>
+            </w:tcBorders>
+            <w:shd w:val="clear" w:color="auto" w:fill="auto"/>
+          </w:tcPr>
+          <w:p>
+            <w:pPr>
+              <w:spacing w:after="0" w:line="240" w:lineRule="auto"/>
+              <w:rPr>
+                <w:sz w:val="36"/>
+                <w:szCs w:val="36"/>
+              </w:rPr>
+            </w:pPr>
+            <w:r>
+              <w:rPr>
+                <w:sz w:val="36"/>
+                <w:szCs w:val="36"/>
+              </w:rPr>
+              <w:t>Final sections 1-3</w:t>
+            </w:r>
+          </w:p>
+        </w:tc>
+      </w:tr>
+      <w:tr>
+        <w:tc>
+          <w:tcPr>
+            <w:tcW w:w="1622" w:type="dxa"/>
+            <w:tcBorders>
+              <w:top w:val="single" w:sz="4" w:space="0" w:color="auto"/>
+              <w:bottom w:val="single" w:sz="4" w:space="0" w:color="auto"/>
+              <w:right w:val="single" w:sz="4" w:space="0" w:color="auto"/>
+            </w:tcBorders>
+            <w:shd w:val="clear" w:color="auto" w:fill="auto"/>
+          </w:tcPr>
+          <w:p>
+            <w:pPr>
+              <w:spacing w:after="0" w:line="240" w:lineRule="auto"/>
+              <w:rPr>
+                <w:sz w:val="36"/>
+                <w:szCs w:val="36"/>
+              </w:rPr>
+            </w:pPr>
+            <w:r>
+              <w:rPr>
+                <w:sz w:val="36"/>
+                <w:szCs w:val="36"/>
+              </w:rPr>
+              <w:t>1.4</w:t>
+            </w:r>
+          </w:p>
+        </w:tc>
+        <w:tc>
+          <w:tcPr>
+            <w:tcW w:w="1438" w:type="dxa"/>
+            <w:tcBorders>
+              <w:top w:val="single" w:sz="4" w:space="0" w:color="auto"/>
+              <w:left w:val="single" w:sz="4" w:space="0" w:color="auto"/>
+              <w:bottom w:val="single" w:sz="4" w:space="0" w:color="auto"/>
+              <w:right w:val="single" w:sz="4" w:space="0" w:color="auto"/>
+            </w:tcBorders>
+            <w:shd w:val="clear" w:color="auto" w:fill="auto"/>
+          </w:tcPr>
+          <w:p>
+            <w:pPr>
+              <w:spacing w:after="0" w:line="240" w:lineRule="auto"/>
+              <w:rPr>
+                <w:sz w:val="36"/>
+                <w:szCs w:val="36"/>
+              </w:rPr>
+            </w:pPr>
+            <w:r>
+              <w:rPr>
+                <w:sz w:val="36"/>
+                <w:szCs w:val="36"/>
+              </w:rPr>
+              <w:t>9/21</w:t>
+            </w:r>
+            <w:r>
+              <w:rPr>
+                <w:sz w:val="36"/>
+                <w:szCs w:val="36"/>
+              </w:rPr>
+              <w:t>/22</w:t>
+            </w:r>
+          </w:p>
+        </w:tc>
+        <w:tc>
+          <w:tcPr>
+            <w:tcW w:w="2968" w:type="dxa"/>
+            <w:tcBorders>
+              <w:top w:val="single" w:sz="4" w:space="0" w:color="auto"/>
+              <w:left w:val="single" w:sz="4" w:space="0" w:color="auto"/>
+              <w:bottom w:val="single" w:sz="4" w:space="0" w:color="auto"/>
+              <w:right w:val="single" w:sz="4" w:space="0" w:color="auto"/>
+            </w:tcBorders>
+            <w:shd w:val="clear" w:color="auto" w:fill="auto"/>
+          </w:tcPr>
+          <w:p>
+            <w:pPr>
+              <w:spacing w:after="0" w:line="240" w:lineRule="auto"/>
+              <w:rPr>
+                <w:sz w:val="36"/>
+                <w:szCs w:val="36"/>
+              </w:rPr>
+            </w:pPr>
+            <w:r>
+              <w:rPr>
+                <w:sz w:val="36"/>
+                <w:szCs w:val="36"/>
+              </w:rPr>
+              <w:t>Jordan</w:t>
+            </w:r>
+          </w:p>
+        </w:tc>
+        <w:tc>
+          <w:tcPr>
+            <w:tcW w:w="3332" w:type="dxa"/>
+            <w:tcBorders>
+              <w:top w:val="single" w:sz="4" w:space="0" w:color="auto"/>
+              <w:left w:val="single" w:sz="4" w:space="0" w:color="auto"/>
+              <w:bottom w:val="single" w:sz="4" w:space="0" w:color="auto"/>
+            </w:tcBorders>
+            <w:shd w:val="clear" w:color="auto" w:fill="auto"/>
+          </w:tcPr>
+          <w:p>
+            <w:pPr>
+              <w:spacing w:after="0" w:line="240" w:lineRule="auto"/>
+              <w:rPr>
+                <w:sz w:val="36"/>
+                <w:szCs w:val="36"/>
+              </w:rPr>
+            </w:pPr>
+            <w:r>
+              <w:rPr>
+                <w:sz w:val="36"/>
+                <w:szCs w:val="36"/>
+              </w:rPr>
+              <w:t>Final Touchup</w:t>
+            </w:r>
+          </w:p>
+        </w:tc>
+      </w:tr>
     </w:tbl>
     <w:p>
       <w:pPr>
@@ -843,33 +1207,53 @@
     </w:p>
     <w:p>
       <w:pPr>
-        <w:pStyle w:val="ListParagraph"/>
         <w:spacing w:after="0" w:line="240" w:lineRule="auto"/>
-        <w:rPr>
-          <w:sz w:val="24"/>
-          <w:szCs w:val="24"/>
-        </w:rPr>
-      </w:pPr>
-      <w:r>
-        <w:rPr>
-          <w:sz w:val="24"/>
-          <w:szCs w:val="24"/>
-        </w:rPr>
-        <w:t xml:space="preserve">What is the need for improvement of </w:t>
-      </w:r>
-      <w:r>
-        <w:rPr>
-          <w:sz w:val="24"/>
-          <w:szCs w:val="24"/>
-        </w:rPr>
-        <w:t xml:space="preserve">the </w:t>
-      </w:r>
-      <w:r>
-        <w:rPr>
-          <w:sz w:val="24"/>
-          <w:szCs w:val="24"/>
-        </w:rPr>
-        <w:t xml:space="preserve">existing *system, or the need for the new system? </w:t>
+        <w:ind w:left="720"/>
+        <w:rPr>
+          <w:sz w:val="24"/>
+          <w:szCs w:val="24"/>
+        </w:rPr>
+      </w:pPr>
+      <w:r>
+        <w:rPr>
+          <w:sz w:val="24"/>
+          <w:szCs w:val="24"/>
+        </w:rPr>
+        <w:t xml:space="preserve">The video game market is a flourishing industry. Due to the recent pandemic, video games have become one of the most popular mediums for audiences worldwide. However, due to these circumstances and economic problems, video game hardware and software costs are rising along with demand. Our goal at 513 Studios is to provide a quality product while maintaining its affordability for the consumer. </w:t>
+      </w:r>
+    </w:p>
+    <w:p>
+      <w:pPr>
+        <w:spacing w:after="0" w:line="240" w:lineRule="auto"/>
+        <w:ind w:left="720"/>
+        <w:rPr>
+          <w:sz w:val="24"/>
+          <w:szCs w:val="24"/>
+        </w:rPr>
+      </w:pPr>
+      <w:r>
+        <w:rPr>
+          <w:sz w:val="24"/>
+          <w:szCs w:val="24"/>
+        </w:rPr>
+        <w:t xml:space="preserve"> </w:t>
+      </w:r>
+    </w:p>
+    <w:p>
+      <w:pPr>
+        <w:spacing w:after="0" w:line="240" w:lineRule="auto"/>
+        <w:ind w:left="720"/>
+        <w:rPr>
+          <w:sz w:val="24"/>
+          <w:szCs w:val="24"/>
+        </w:rPr>
+      </w:pPr>
+      <w:r>
+        <w:rPr>
+          <w:sz w:val="24"/>
+          <w:szCs w:val="24"/>
+        </w:rPr>
+        <w:t xml:space="preserve">Top-down shooters are a favored genre for many consumers. It delivers an engaging experience without the concern of motion sickness that other modern genres possess. We are interested in hiring a creative and dedicated group of individuals who enjoy creating such a product while maintaining our standards of quality and affordability.  </w:t>
       </w:r>
     </w:p>
     <w:p>
@@ -886,19 +1270,564 @@
     </w:p>
     <w:p>
       <w:pPr>
-        <w:pStyle w:val="ListParagraph"/>
-        <w:spacing w:after="0" w:line="240" w:lineRule="auto"/>
-        <w:rPr>
-          <w:sz w:val="24"/>
-          <w:szCs w:val="24"/>
-        </w:rPr>
-      </w:pPr>
-      <w:r>
-        <w:rPr>
-          <w:sz w:val="24"/>
-          <w:szCs w:val="24"/>
-        </w:rPr>
-        <w:t xml:space="preserve">Specify the main objectives in detail. Include rational as to why each objective is important to your group. </w:t>
+        <w:ind w:left="720"/>
+      </w:pPr>
+      <w:r>
+        <w:t>The objective is to create a fast-paced top-down shooting game. A preference for two-dimensional graphics will be used to create a graphical environment like the 32-bit era of the 1990’s. This approach is intended to appeal to a broad range of ages in the player base. Randomized room encounters will ensure variety and replayability.</w:t>
+      </w:r>
+    </w:p>
+    <w:p>
+      <w:pPr>
+        <w:ind w:left="720"/>
+      </w:pPr>
+      <w:r>
+        <w:t>The game should include the following:</w:t>
+      </w:r>
+    </w:p>
+    <w:p>
+      <w:pPr>
+        <w:pStyle w:val="ListParagraph"/>
+        <w:numPr>
+          <w:ilvl w:val="0"/>
+          <w:numId w:val="14"/>
+        </w:numPr>
+        <w:tabs>
+          <w:tab w:val="left" w:pos="810"/>
+        </w:tabs>
+      </w:pPr>
+      <w:r>
+        <w:t>Player</w:t>
+      </w:r>
+    </w:p>
+    <w:p>
+      <w:pPr>
+        <w:pStyle w:val="ListParagraph"/>
+        <w:numPr>
+          <w:ilvl w:val="1"/>
+          <w:numId w:val="14"/>
+        </w:numPr>
+        <w:tabs>
+          <w:tab w:val="left" w:pos="810"/>
+        </w:tabs>
+      </w:pPr>
+      <w:r>
+        <w:t>Keeps track of level progression.</w:t>
+      </w:r>
+    </w:p>
+    <w:p>
+      <w:pPr>
+        <w:pStyle w:val="ListParagraph"/>
+        <w:numPr>
+          <w:ilvl w:val="1"/>
+          <w:numId w:val="14"/>
+        </w:numPr>
+        <w:tabs>
+          <w:tab w:val="left" w:pos="810"/>
+        </w:tabs>
+      </w:pPr>
+      <w:r>
+        <w:t>Movement within a room.</w:t>
+      </w:r>
+    </w:p>
+    <w:p>
+      <w:pPr>
+        <w:pStyle w:val="ListParagraph"/>
+        <w:numPr>
+          <w:ilvl w:val="1"/>
+          <w:numId w:val="14"/>
+        </w:numPr>
+        <w:tabs>
+          <w:tab w:val="left" w:pos="810"/>
+        </w:tabs>
+      </w:pPr>
+      <w:r>
+        <w:t>Interacting with objects and attacking enemies.</w:t>
+      </w:r>
+    </w:p>
+    <w:p>
+      <w:pPr>
+        <w:pStyle w:val="ListParagraph"/>
+        <w:numPr>
+          <w:ilvl w:val="1"/>
+          <w:numId w:val="14"/>
+        </w:numPr>
+        <w:tabs>
+          <w:tab w:val="left" w:pos="810"/>
+        </w:tabs>
+      </w:pPr>
+      <w:r>
+        <w:t>Despawns and respawns when health points are reduced to zero.</w:t>
+      </w:r>
+    </w:p>
+    <w:p>
+      <w:pPr>
+        <w:pStyle w:val="ListParagraph"/>
+        <w:numPr>
+          <w:ilvl w:val="1"/>
+          <w:numId w:val="14"/>
+        </w:numPr>
+        <w:tabs>
+          <w:tab w:val="left" w:pos="810"/>
+        </w:tabs>
+      </w:pPr>
+      <w:r>
+        <w:t>Records player’s upgrades and stats.</w:t>
+      </w:r>
+    </w:p>
+    <w:p>
+      <w:pPr>
+        <w:pStyle w:val="ListParagraph"/>
+        <w:numPr>
+          <w:ilvl w:val="0"/>
+          <w:numId w:val="14"/>
+        </w:numPr>
+        <w:tabs>
+          <w:tab w:val="left" w:pos="810"/>
+        </w:tabs>
+      </w:pPr>
+      <w:r>
+        <w:t>Interactable items</w:t>
+      </w:r>
+    </w:p>
+    <w:p>
+      <w:pPr>
+        <w:pStyle w:val="ListParagraph"/>
+        <w:numPr>
+          <w:ilvl w:val="1"/>
+          <w:numId w:val="14"/>
+        </w:numPr>
+        <w:tabs>
+          <w:tab w:val="left" w:pos="810"/>
+        </w:tabs>
+      </w:pPr>
+      <w:r>
+        <w:t>Objects the player can pick up that are dropped by enemies or received</w:t>
+      </w:r>
+      <w:r>
+        <w:br/>
+        <w:t>as room rewards.</w:t>
+      </w:r>
+    </w:p>
+    <w:p>
+      <w:pPr>
+        <w:pStyle w:val="ListParagraph"/>
+        <w:numPr>
+          <w:ilvl w:val="1"/>
+          <w:numId w:val="14"/>
+        </w:numPr>
+        <w:tabs>
+          <w:tab w:val="left" w:pos="810"/>
+        </w:tabs>
+      </w:pPr>
+      <w:r>
+        <w:t>Objects the player can interact with.</w:t>
+      </w:r>
+    </w:p>
+    <w:p>
+      <w:pPr>
+        <w:pStyle w:val="ListParagraph"/>
+        <w:numPr>
+          <w:ilvl w:val="1"/>
+          <w:numId w:val="14"/>
+        </w:numPr>
+        <w:tabs>
+          <w:tab w:val="left" w:pos="810"/>
+        </w:tabs>
+      </w:pPr>
+      <w:r>
+        <w:t>Player can exchange dropped objects with currently equipped objects.</w:t>
+      </w:r>
+    </w:p>
+    <w:p>
+      <w:pPr>
+        <w:pStyle w:val="ListParagraph"/>
+        <w:numPr>
+          <w:ilvl w:val="0"/>
+          <w:numId w:val="14"/>
+        </w:numPr>
+        <w:tabs>
+          <w:tab w:val="left" w:pos="810"/>
+        </w:tabs>
+      </w:pPr>
+      <w:r>
+        <w:t>Enemies</w:t>
+      </w:r>
+    </w:p>
+    <w:p>
+      <w:pPr>
+        <w:pStyle w:val="ListParagraph"/>
+        <w:numPr>
+          <w:ilvl w:val="1"/>
+          <w:numId w:val="14"/>
+        </w:numPr>
+        <w:tabs>
+          <w:tab w:val="left" w:pos="810"/>
+        </w:tabs>
+      </w:pPr>
+      <w:r>
+        <w:t>Spawn within a room.</w:t>
+      </w:r>
+    </w:p>
+    <w:p>
+      <w:pPr>
+        <w:pStyle w:val="ListParagraph"/>
+        <w:numPr>
+          <w:ilvl w:val="1"/>
+          <w:numId w:val="14"/>
+        </w:numPr>
+        <w:tabs>
+          <w:tab w:val="left" w:pos="810"/>
+        </w:tabs>
+      </w:pPr>
+      <w:r>
+        <w:t>Chases the player when they enter the line of sight.</w:t>
+      </w:r>
+    </w:p>
+    <w:p>
+      <w:pPr>
+        <w:pStyle w:val="ListParagraph"/>
+        <w:numPr>
+          <w:ilvl w:val="1"/>
+          <w:numId w:val="14"/>
+        </w:numPr>
+        <w:tabs>
+          <w:tab w:val="left" w:pos="810"/>
+        </w:tabs>
+      </w:pPr>
+      <w:r>
+        <w:t>When defeated by the player, drops upgrades or items and despawns.</w:t>
+      </w:r>
+    </w:p>
+    <w:p>
+      <w:pPr>
+        <w:pStyle w:val="ListParagraph"/>
+        <w:numPr>
+          <w:ilvl w:val="0"/>
+          <w:numId w:val="14"/>
+        </w:numPr>
+        <w:tabs>
+          <w:tab w:val="left" w:pos="810"/>
+        </w:tabs>
+      </w:pPr>
+      <w:r>
+        <w:t>Menu/UI</w:t>
+      </w:r>
+    </w:p>
+    <w:p>
+      <w:pPr>
+        <w:pStyle w:val="ListParagraph"/>
+        <w:numPr>
+          <w:ilvl w:val="1"/>
+          <w:numId w:val="14"/>
+        </w:numPr>
+        <w:tabs>
+          <w:tab w:val="left" w:pos="810"/>
+        </w:tabs>
+      </w:pPr>
+      <w:r>
+        <w:t>A new/load game menu is displayed when the game is initialized.</w:t>
+      </w:r>
+    </w:p>
+    <w:p>
+      <w:pPr>
+        <w:pStyle w:val="ListParagraph"/>
+        <w:numPr>
+          <w:ilvl w:val="1"/>
+          <w:numId w:val="14"/>
+        </w:numPr>
+        <w:tabs>
+          <w:tab w:val="left" w:pos="810"/>
+        </w:tabs>
+      </w:pPr>
+      <w:r>
+        <w:t>A settings menu can be accessed and provides further access to a help menu.</w:t>
+      </w:r>
+    </w:p>
+    <w:p>
+      <w:pPr>
+        <w:pStyle w:val="ListParagraph"/>
+        <w:numPr>
+          <w:ilvl w:val="1"/>
+          <w:numId w:val="14"/>
+        </w:numPr>
+        <w:tabs>
+          <w:tab w:val="left" w:pos="810"/>
+        </w:tabs>
+      </w:pPr>
+      <w:r>
+        <w:t>Health and item type/stats HUD.</w:t>
+      </w:r>
+    </w:p>
+    <w:p>
+      <w:pPr>
+        <w:pStyle w:val="ListParagraph"/>
+        <w:numPr>
+          <w:ilvl w:val="1"/>
+          <w:numId w:val="14"/>
+        </w:numPr>
+        <w:tabs>
+          <w:tab w:val="left" w:pos="810"/>
+        </w:tabs>
+      </w:pPr>
+      <w:r>
+        <w:t>Can adjust audio settings.</w:t>
+      </w:r>
+    </w:p>
+    <w:p>
+      <w:pPr>
+        <w:pStyle w:val="ListParagraph"/>
+        <w:tabs>
+          <w:tab w:val="left" w:pos="810"/>
+        </w:tabs>
+        <w:ind w:left="1440"/>
+      </w:pPr>
+    </w:p>
+    <w:p>
+      <w:pPr>
+        <w:pStyle w:val="ListParagraph"/>
+        <w:tabs>
+          <w:tab w:val="left" w:pos="810"/>
+        </w:tabs>
+        <w:ind w:left="1440"/>
+      </w:pPr>
+    </w:p>
+    <w:p>
+      <w:pPr>
+        <w:pStyle w:val="ListParagraph"/>
+        <w:numPr>
+          <w:ilvl w:val="0"/>
+          <w:numId w:val="14"/>
+        </w:numPr>
+        <w:tabs>
+          <w:tab w:val="left" w:pos="810"/>
+        </w:tabs>
+      </w:pPr>
+      <w:r>
+        <w:lastRenderedPageBreak/>
+        <w:t>Audio</w:t>
+      </w:r>
+    </w:p>
+    <w:p>
+      <w:pPr>
+        <w:pStyle w:val="ListParagraph"/>
+        <w:numPr>
+          <w:ilvl w:val="1"/>
+          <w:numId w:val="14"/>
+        </w:numPr>
+        <w:tabs>
+          <w:tab w:val="left" w:pos="810"/>
+        </w:tabs>
+      </w:pPr>
+      <w:r>
+        <w:t>Background music associated with level biome.</w:t>
+      </w:r>
+    </w:p>
+    <w:p>
+      <w:pPr>
+        <w:pStyle w:val="ListParagraph"/>
+        <w:numPr>
+          <w:ilvl w:val="1"/>
+          <w:numId w:val="14"/>
+        </w:numPr>
+        <w:tabs>
+          <w:tab w:val="left" w:pos="810"/>
+        </w:tabs>
+      </w:pPr>
+      <w:r>
+        <w:t>Sound effects for picking up dropped objects and enemy attacks.</w:t>
+      </w:r>
+    </w:p>
+    <w:p>
+      <w:pPr>
+        <w:pStyle w:val="ListParagraph"/>
+        <w:numPr>
+          <w:ilvl w:val="1"/>
+          <w:numId w:val="14"/>
+        </w:numPr>
+        <w:tabs>
+          <w:tab w:val="left" w:pos="810"/>
+        </w:tabs>
+      </w:pPr>
+      <w:r>
+        <w:t>Compressed and terminates after soundbite plays.</w:t>
+      </w:r>
+    </w:p>
+    <w:p>
+      <w:pPr>
+        <w:pStyle w:val="ListParagraph"/>
+        <w:numPr>
+          <w:ilvl w:val="0"/>
+          <w:numId w:val="14"/>
+        </w:numPr>
+        <w:tabs>
+          <w:tab w:val="left" w:pos="810"/>
+        </w:tabs>
+      </w:pPr>
+      <w:r>
+        <w:t>Levels</w:t>
+      </w:r>
+    </w:p>
+    <w:p>
+      <w:pPr>
+        <w:pStyle w:val="ListParagraph"/>
+        <w:numPr>
+          <w:ilvl w:val="1"/>
+          <w:numId w:val="14"/>
+        </w:numPr>
+        <w:tabs>
+          <w:tab w:val="left" w:pos="810"/>
+        </w:tabs>
+      </w:pPr>
+      <w:r>
+        <w:t>Able generate rooms randomly.</w:t>
+      </w:r>
+    </w:p>
+    <w:p>
+      <w:pPr>
+        <w:pStyle w:val="ListParagraph"/>
+        <w:numPr>
+          <w:ilvl w:val="1"/>
+          <w:numId w:val="14"/>
+        </w:numPr>
+        <w:tabs>
+          <w:tab w:val="left" w:pos="810"/>
+        </w:tabs>
+      </w:pPr>
+      <w:r>
+        <w:t>Able to orient rooms based on player’s exiting direction.</w:t>
+      </w:r>
+    </w:p>
+    <w:p>
+      <w:pPr>
+        <w:pStyle w:val="ListParagraph"/>
+        <w:numPr>
+          <w:ilvl w:val="1"/>
+          <w:numId w:val="14"/>
+        </w:numPr>
+        <w:tabs>
+          <w:tab w:val="left" w:pos="810"/>
+        </w:tabs>
+      </w:pPr>
+      <w:r>
+        <w:t>All paths are blocked until end of room encounter.</w:t>
+      </w:r>
+    </w:p>
+    <w:p>
+      <w:pPr>
+        <w:pStyle w:val="ListParagraph"/>
+        <w:numPr>
+          <w:ilvl w:val="1"/>
+          <w:numId w:val="14"/>
+        </w:numPr>
+        <w:tabs>
+          <w:tab w:val="left" w:pos="810"/>
+        </w:tabs>
+      </w:pPr>
+      <w:r>
+        <w:t xml:space="preserve">Last direction player entered from remains blocked and despawns </w:t>
+      </w:r>
+      <w:r>
+        <w:br/>
+        <w:t>previous room.</w:t>
+      </w:r>
+    </w:p>
+    <w:p>
+      <w:pPr>
+        <w:pStyle w:val="ListParagraph"/>
+        <w:numPr>
+          <w:ilvl w:val="1"/>
+          <w:numId w:val="14"/>
+        </w:numPr>
+        <w:tabs>
+          <w:tab w:val="left" w:pos="810"/>
+        </w:tabs>
+      </w:pPr>
+      <w:r>
+        <w:t>After three(minimum) room encounters, a checkpoint room is generated.</w:t>
+      </w:r>
+    </w:p>
+    <w:p>
+      <w:pPr>
+        <w:pStyle w:val="ListParagraph"/>
+        <w:numPr>
+          <w:ilvl w:val="1"/>
+          <w:numId w:val="14"/>
+        </w:numPr>
+        <w:tabs>
+          <w:tab w:val="left" w:pos="810"/>
+        </w:tabs>
+      </w:pPr>
+      <w:r>
+        <w:t>After exiting the first checkpoint room, a new room biome is generated.</w:t>
+      </w:r>
+    </w:p>
+    <w:p>
+      <w:pPr>
+        <w:pStyle w:val="ListParagraph"/>
+        <w:numPr>
+          <w:ilvl w:val="1"/>
+          <w:numId w:val="14"/>
+        </w:numPr>
+        <w:tabs>
+          <w:tab w:val="left" w:pos="810"/>
+        </w:tabs>
+      </w:pPr>
+      <w:r>
+        <w:t>Aside from saving the PC state, checkpoint rooms also provide the player with the choice of a health pickup or weapon item upgrade.</w:t>
+      </w:r>
+    </w:p>
+    <w:p>
+      <w:pPr>
+        <w:pStyle w:val="ListParagraph"/>
+        <w:numPr>
+          <w:ilvl w:val="1"/>
+          <w:numId w:val="14"/>
+        </w:numPr>
+        <w:tabs>
+          <w:tab w:val="left" w:pos="810"/>
+        </w:tabs>
+      </w:pPr>
+      <w:r>
+        <w:t>After two checkpoints have been interacted with, a boss arena is generated.</w:t>
+      </w:r>
+    </w:p>
+    <w:p>
+      <w:pPr>
+        <w:pStyle w:val="ListParagraph"/>
+        <w:numPr>
+          <w:ilvl w:val="0"/>
+          <w:numId w:val="14"/>
+        </w:numPr>
+        <w:tabs>
+          <w:tab w:val="left" w:pos="810"/>
+        </w:tabs>
+      </w:pPr>
+      <w:r>
+        <w:t>Save/Load</w:t>
+      </w:r>
+    </w:p>
+    <w:p>
+      <w:pPr>
+        <w:pStyle w:val="ListParagraph"/>
+        <w:numPr>
+          <w:ilvl w:val="1"/>
+          <w:numId w:val="9"/>
+        </w:numPr>
+      </w:pPr>
+      <w:r>
+        <w:t>Starting room and checkpoints save PC’s state.</w:t>
+      </w:r>
+    </w:p>
+    <w:p>
+      <w:pPr>
+        <w:pStyle w:val="ListParagraph"/>
+        <w:numPr>
+          <w:ilvl w:val="1"/>
+          <w:numId w:val="9"/>
+        </w:numPr>
+      </w:pPr>
+      <w:r>
+        <w:t>Able to load saved state progress from the start screen.</w:t>
       </w:r>
     </w:p>
     <w:p>
@@ -949,7 +1878,403 @@
           <w:sz w:val="24"/>
           <w:szCs w:val="24"/>
         </w:rPr>
-        <w:t xml:space="preserve">Current system(s) used by your group (if any). If none, are there any systems that are similar to the one you would like to build? </w:t>
+        <w:t xml:space="preserve">Many 2D top-down shooters have been developed in recent years. Most indie developers favor this type of graphical style for several reasons. The first is for the simplicity of game mechanics, and the second is to draw upon nostalgic associations for older gamers. Games like The Binding of Isaac and Enter The Gungeon embrace this theme, although their gameplay loops differ based on their rogue-like mechanics. Games like Returnal embrace a similar format but is 3D and the sci-fi genre. </w:t>
+      </w:r>
+    </w:p>
+    <w:p>
+      <w:pPr>
+        <w:pStyle w:val="ListParagraph"/>
+        <w:spacing w:after="0" w:line="240" w:lineRule="auto"/>
+        <w:rPr>
+          <w:sz w:val="24"/>
+          <w:szCs w:val="24"/>
+        </w:rPr>
+      </w:pPr>
+    </w:p>
+    <w:p>
+      <w:pPr>
+        <w:pStyle w:val="ListParagraph"/>
+        <w:spacing w:after="0" w:line="240" w:lineRule="auto"/>
+        <w:rPr>
+          <w:b/>
+          <w:bCs/>
+          <w:sz w:val="24"/>
+          <w:szCs w:val="24"/>
+        </w:rPr>
+      </w:pPr>
+      <w:r>
+        <w:rPr>
+          <w:b/>
+          <w:bCs/>
+          <w:sz w:val="24"/>
+          <w:szCs w:val="24"/>
+        </w:rPr>
+        <w:t>Returnal – Playstation Studios</w:t>
+      </w:r>
+    </w:p>
+    <w:p>
+      <w:pPr>
+        <w:pStyle w:val="ListParagraph"/>
+        <w:spacing w:after="0" w:line="240" w:lineRule="auto"/>
+        <w:rPr>
+          <w:sz w:val="24"/>
+          <w:szCs w:val="24"/>
+        </w:rPr>
+      </w:pPr>
+      <w:r>
+        <w:rPr>
+          <w:sz w:val="24"/>
+          <w:szCs w:val="24"/>
+        </w:rPr>
+        <w:t>Returnal is a randomly generated sci-fi “bullet hell” 3D shooter with a heavy rouge-like gameplay element and science fiction setting. As the main female character, you crash land on an unknown terrestrial planet. Each death results in a death loop where the character must start from the crashed ship and attempt to progress further each run. The goal is to explore, upgrade equipment, and survive against hostile extraterrestrials.</w:t>
+      </w:r>
+    </w:p>
+    <w:p>
+      <w:pPr>
+        <w:pStyle w:val="ListParagraph"/>
+        <w:spacing w:after="0" w:line="240" w:lineRule="auto"/>
+        <w:rPr>
+          <w:sz w:val="24"/>
+          <w:szCs w:val="24"/>
+        </w:rPr>
+      </w:pPr>
+    </w:p>
+    <w:p>
+      <w:pPr>
+        <w:pStyle w:val="ListParagraph"/>
+        <w:spacing w:after="0" w:line="240" w:lineRule="auto"/>
+        <w:rPr>
+          <w:b/>
+          <w:bCs/>
+          <w:sz w:val="24"/>
+          <w:szCs w:val="24"/>
+        </w:rPr>
+      </w:pPr>
+      <w:r>
+        <w:rPr>
+          <w:b/>
+          <w:bCs/>
+          <w:sz w:val="24"/>
+          <w:szCs w:val="24"/>
+        </w:rPr>
+        <w:t>Key Features:</w:t>
+      </w:r>
+    </w:p>
+    <w:p>
+      <w:pPr>
+        <w:pStyle w:val="ListParagraph"/>
+        <w:numPr>
+          <w:ilvl w:val="0"/>
+          <w:numId w:val="15"/>
+        </w:numPr>
+        <w:spacing w:after="0" w:line="240" w:lineRule="auto"/>
+        <w:rPr>
+          <w:sz w:val="24"/>
+          <w:szCs w:val="24"/>
+        </w:rPr>
+      </w:pPr>
+      <w:r>
+        <w:rPr>
+          <w:sz w:val="24"/>
+          <w:szCs w:val="24"/>
+        </w:rPr>
+        <w:t>Weapon upgrades by dropping previous equipment for new upgrades.</w:t>
+      </w:r>
+    </w:p>
+    <w:p>
+      <w:pPr>
+        <w:pStyle w:val="ListParagraph"/>
+        <w:numPr>
+          <w:ilvl w:val="0"/>
+          <w:numId w:val="15"/>
+        </w:numPr>
+        <w:spacing w:after="0" w:line="240" w:lineRule="auto"/>
+        <w:rPr>
+          <w:sz w:val="24"/>
+          <w:szCs w:val="24"/>
+        </w:rPr>
+      </w:pPr>
+      <w:r>
+        <w:rPr>
+          <w:sz w:val="24"/>
+          <w:szCs w:val="24"/>
+        </w:rPr>
+        <w:t>Randomly generated maps.</w:t>
+      </w:r>
+    </w:p>
+    <w:p>
+      <w:pPr>
+        <w:pStyle w:val="ListParagraph"/>
+        <w:numPr>
+          <w:ilvl w:val="0"/>
+          <w:numId w:val="15"/>
+        </w:numPr>
+        <w:spacing w:after="0" w:line="240" w:lineRule="auto"/>
+        <w:rPr>
+          <w:sz w:val="24"/>
+          <w:szCs w:val="24"/>
+        </w:rPr>
+      </w:pPr>
+      <w:r>
+        <w:rPr>
+          <w:sz w:val="24"/>
+          <w:szCs w:val="24"/>
+        </w:rPr>
+        <w:t>Multiple zone boss encounters are required to proceed to the next zone and escape.</w:t>
+      </w:r>
+    </w:p>
+    <w:p>
+      <w:pPr>
+        <w:pStyle w:val="ListParagraph"/>
+        <w:numPr>
+          <w:ilvl w:val="0"/>
+          <w:numId w:val="15"/>
+        </w:numPr>
+        <w:spacing w:after="0" w:line="240" w:lineRule="auto"/>
+        <w:rPr>
+          <w:sz w:val="24"/>
+          <w:szCs w:val="24"/>
+        </w:rPr>
+      </w:pPr>
+      <w:r>
+        <w:rPr>
+          <w:sz w:val="24"/>
+          <w:szCs w:val="24"/>
+        </w:rPr>
+        <w:t>Upgrade choices in certain rooms that are polarizing based on the player's needs.</w:t>
+      </w:r>
+    </w:p>
+    <w:p>
+      <w:pPr>
+        <w:pStyle w:val="ListParagraph"/>
+        <w:numPr>
+          <w:ilvl w:val="0"/>
+          <w:numId w:val="15"/>
+        </w:numPr>
+        <w:spacing w:after="0" w:line="240" w:lineRule="auto"/>
+        <w:rPr>
+          <w:sz w:val="24"/>
+          <w:szCs w:val="24"/>
+        </w:rPr>
+      </w:pPr>
+      <w:r>
+        <w:rPr>
+          <w:sz w:val="24"/>
+          <w:szCs w:val="24"/>
+        </w:rPr>
+        <w:t>Forced arena-type battles</w:t>
+      </w:r>
+      <w:r>
+        <w:rPr>
+          <w:sz w:val="24"/>
+          <w:szCs w:val="24"/>
+        </w:rPr>
+        <w:br/>
+      </w:r>
+    </w:p>
+    <w:p>
+      <w:pPr>
+        <w:pStyle w:val="ListParagraph"/>
+        <w:spacing w:after="0" w:line="240" w:lineRule="auto"/>
+        <w:rPr>
+          <w:sz w:val="24"/>
+          <w:szCs w:val="24"/>
+        </w:rPr>
+      </w:pPr>
+    </w:p>
+    <w:p>
+      <w:pPr>
+        <w:pStyle w:val="ListParagraph"/>
+        <w:spacing w:after="0" w:line="240" w:lineRule="auto"/>
+        <w:rPr>
+          <w:b/>
+          <w:bCs/>
+          <w:sz w:val="24"/>
+          <w:szCs w:val="24"/>
+        </w:rPr>
+      </w:pPr>
+      <w:r>
+        <w:rPr>
+          <w:b/>
+          <w:bCs/>
+          <w:sz w:val="24"/>
+          <w:szCs w:val="24"/>
+        </w:rPr>
+        <w:t>Enter The Gungeon</w:t>
+      </w:r>
+    </w:p>
+    <w:p>
+      <w:pPr>
+        <w:pStyle w:val="ListParagraph"/>
+        <w:spacing w:after="0" w:line="240" w:lineRule="auto"/>
+        <w:rPr>
+          <w:sz w:val="24"/>
+          <w:szCs w:val="24"/>
+        </w:rPr>
+      </w:pPr>
+      <w:r>
+        <w:rPr>
+          <w:sz w:val="24"/>
+          <w:szCs w:val="24"/>
+        </w:rPr>
+        <w:t>In Enter The Gungeon the player chooses an avatar with unique weapons and abilities for their run. The goal is to encounter randomly generated rooms, upgrade equipment, and defeat four randomly generated bosses to get to the final boss floor and its encounter.</w:t>
+      </w:r>
+    </w:p>
+    <w:p>
+      <w:pPr>
+        <w:pStyle w:val="ListParagraph"/>
+        <w:spacing w:after="0" w:line="240" w:lineRule="auto"/>
+        <w:rPr>
+          <w:sz w:val="24"/>
+          <w:szCs w:val="24"/>
+        </w:rPr>
+      </w:pPr>
+    </w:p>
+    <w:p>
+      <w:pPr>
+        <w:pStyle w:val="ListParagraph"/>
+        <w:spacing w:after="0" w:line="240" w:lineRule="auto"/>
+        <w:rPr>
+          <w:b/>
+          <w:bCs/>
+          <w:sz w:val="24"/>
+          <w:szCs w:val="24"/>
+        </w:rPr>
+      </w:pPr>
+      <w:r>
+        <w:rPr>
+          <w:b/>
+          <w:bCs/>
+          <w:sz w:val="24"/>
+          <w:szCs w:val="24"/>
+        </w:rPr>
+        <w:t>Key Features:</w:t>
+      </w:r>
+    </w:p>
+    <w:p>
+      <w:pPr>
+        <w:pStyle w:val="ListParagraph"/>
+        <w:numPr>
+          <w:ilvl w:val="0"/>
+          <w:numId w:val="16"/>
+        </w:numPr>
+        <w:spacing w:after="0" w:line="240" w:lineRule="auto"/>
+        <w:rPr>
+          <w:sz w:val="24"/>
+          <w:szCs w:val="24"/>
+        </w:rPr>
+      </w:pPr>
+      <w:r>
+        <w:rPr>
+          <w:sz w:val="24"/>
+          <w:szCs w:val="24"/>
+        </w:rPr>
+        <w:t>Weapon upgrades can be purchased at shops or obtained from boss chests.</w:t>
+      </w:r>
+    </w:p>
+    <w:p>
+      <w:pPr>
+        <w:pStyle w:val="ListParagraph"/>
+        <w:numPr>
+          <w:ilvl w:val="0"/>
+          <w:numId w:val="16"/>
+        </w:numPr>
+        <w:spacing w:after="0" w:line="240" w:lineRule="auto"/>
+        <w:rPr>
+          <w:sz w:val="24"/>
+          <w:szCs w:val="24"/>
+        </w:rPr>
+      </w:pPr>
+      <w:r>
+        <w:rPr>
+          <w:sz w:val="24"/>
+          <w:szCs w:val="24"/>
+        </w:rPr>
+        <w:t>Dodge roll mechanics to avoid enemy projectiles.</w:t>
+      </w:r>
+    </w:p>
+    <w:p>
+      <w:pPr>
+        <w:pStyle w:val="ListParagraph"/>
+        <w:numPr>
+          <w:ilvl w:val="0"/>
+          <w:numId w:val="16"/>
+        </w:numPr>
+        <w:spacing w:after="0" w:line="240" w:lineRule="auto"/>
+        <w:rPr>
+          <w:sz w:val="24"/>
+          <w:szCs w:val="24"/>
+        </w:rPr>
+      </w:pPr>
+      <w:r>
+        <w:rPr>
+          <w:sz w:val="24"/>
+          <w:szCs w:val="24"/>
+        </w:rPr>
+        <w:t>Room hazards such as spikes, pits, and other damaging terrains.</w:t>
+      </w:r>
+    </w:p>
+    <w:p>
+      <w:pPr>
+        <w:pStyle w:val="ListParagraph"/>
+        <w:numPr>
+          <w:ilvl w:val="0"/>
+          <w:numId w:val="16"/>
+        </w:numPr>
+        <w:spacing w:after="0" w:line="240" w:lineRule="auto"/>
+        <w:rPr>
+          <w:sz w:val="24"/>
+          <w:szCs w:val="24"/>
+        </w:rPr>
+      </w:pPr>
+      <w:r>
+        <w:rPr>
+          <w:sz w:val="24"/>
+          <w:szCs w:val="24"/>
+        </w:rPr>
+        <w:t>Random room generation and enemy types.</w:t>
+      </w:r>
+    </w:p>
+    <w:p>
+      <w:pPr>
+        <w:pStyle w:val="ListParagraph"/>
+        <w:numPr>
+          <w:ilvl w:val="0"/>
+          <w:numId w:val="16"/>
+        </w:numPr>
+        <w:spacing w:after="0" w:line="240" w:lineRule="auto"/>
+        <w:rPr>
+          <w:sz w:val="24"/>
+          <w:szCs w:val="24"/>
+        </w:rPr>
+      </w:pPr>
+      <w:r>
+        <w:rPr>
+          <w:sz w:val="24"/>
+          <w:szCs w:val="24"/>
+        </w:rPr>
+        <w:t>“Push your luck” progression.</w:t>
+      </w:r>
+    </w:p>
+    <w:p>
+      <w:pPr>
+        <w:pStyle w:val="ListParagraph"/>
+        <w:numPr>
+          <w:ilvl w:val="0"/>
+          <w:numId w:val="16"/>
+        </w:numPr>
+        <w:spacing w:after="0" w:line="240" w:lineRule="auto"/>
+        <w:rPr>
+          <w:sz w:val="24"/>
+          <w:szCs w:val="24"/>
+        </w:rPr>
+      </w:pPr>
+      <w:r>
+        <w:rPr>
+          <w:sz w:val="24"/>
+          <w:szCs w:val="24"/>
+        </w:rPr>
+        <w:t>Limited health pickups.</w:t>
       </w:r>
     </w:p>
     <w:p>
@@ -1341,13 +2666,388 @@
           <w:szCs w:val="24"/>
         </w:rPr>
       </w:pPr>
-      <w:r>
-        <w:rPr>
-          <w:sz w:val="24"/>
-          <w:szCs w:val="24"/>
-        </w:rPr>
-        <w:t xml:space="preserve">Broad overview. Must agree with the course schedule. Can include some of the potential meeting dates with milestones included. </w:t>
-      </w:r>
+    </w:p>
+    <w:tbl>
+      <w:tblPr>
+        <w:tblStyle w:val="TableGrid"/>
+        <w:tblW w:w="0" w:type="auto"/>
+        <w:tblInd w:w="720" w:type="dxa"/>
+        <w:tblLook w:val="04A0" w:firstRow="1" w:lastRow="0" w:firstColumn="1" w:lastColumn="0" w:noHBand="0" w:noVBand="1"/>
+      </w:tblPr>
+      <w:tblGrid>
+        <w:gridCol w:w="4339"/>
+        <w:gridCol w:w="4291"/>
+      </w:tblGrid>
+      <w:tr>
+        <w:tc>
+          <w:tcPr>
+            <w:tcW w:w="4675" w:type="dxa"/>
+            <w:shd w:val="clear" w:color="auto" w:fill="B4C6E7" w:themeFill="accent1" w:themeFillTint="66"/>
+          </w:tcPr>
+          <w:p>
+            <w:pPr>
+              <w:pStyle w:val="ListParagraph"/>
+              <w:spacing w:after="0" w:line="240" w:lineRule="auto"/>
+              <w:ind w:left="0"/>
+              <w:rPr>
+                <w:sz w:val="28"/>
+                <w:szCs w:val="28"/>
+              </w:rPr>
+            </w:pPr>
+            <w:r>
+              <w:rPr>
+                <w:sz w:val="28"/>
+                <w:szCs w:val="28"/>
+              </w:rPr>
+              <w:t>Description</w:t>
+            </w:r>
+          </w:p>
+        </w:tc>
+        <w:tc>
+          <w:tcPr>
+            <w:tcW w:w="4675" w:type="dxa"/>
+            <w:shd w:val="clear" w:color="auto" w:fill="B4C6E7" w:themeFill="accent1" w:themeFillTint="66"/>
+          </w:tcPr>
+          <w:p>
+            <w:pPr>
+              <w:pStyle w:val="ListParagraph"/>
+              <w:spacing w:after="0" w:line="240" w:lineRule="auto"/>
+              <w:ind w:left="0"/>
+              <w:rPr>
+                <w:sz w:val="28"/>
+                <w:szCs w:val="28"/>
+              </w:rPr>
+            </w:pPr>
+            <w:r>
+              <w:rPr>
+                <w:sz w:val="28"/>
+                <w:szCs w:val="28"/>
+              </w:rPr>
+              <w:t>Date</w:t>
+            </w:r>
+          </w:p>
+        </w:tc>
+      </w:tr>
+      <w:tr>
+        <w:tc>
+          <w:tcPr>
+            <w:tcW w:w="4675" w:type="dxa"/>
+          </w:tcPr>
+          <w:p>
+            <w:pPr>
+              <w:pStyle w:val="ListParagraph"/>
+              <w:spacing w:after="0" w:line="240" w:lineRule="auto"/>
+              <w:ind w:left="0"/>
+              <w:rPr>
+                <w:sz w:val="24"/>
+                <w:szCs w:val="24"/>
+              </w:rPr>
+            </w:pPr>
+            <w:r>
+              <w:rPr>
+                <w:sz w:val="24"/>
+                <w:szCs w:val="24"/>
+              </w:rPr>
+              <w:t>Post RFP</w:t>
+            </w:r>
+          </w:p>
+        </w:tc>
+        <w:tc>
+          <w:tcPr>
+            <w:tcW w:w="4675" w:type="dxa"/>
+          </w:tcPr>
+          <w:p>
+            <w:pPr>
+              <w:pStyle w:val="ListParagraph"/>
+              <w:spacing w:after="0" w:line="240" w:lineRule="auto"/>
+              <w:ind w:left="0"/>
+              <w:rPr>
+                <w:sz w:val="24"/>
+                <w:szCs w:val="24"/>
+              </w:rPr>
+            </w:pPr>
+            <w:r>
+              <w:rPr>
+                <w:sz w:val="24"/>
+                <w:szCs w:val="24"/>
+              </w:rPr>
+              <w:t>9/21/22</w:t>
+            </w:r>
+          </w:p>
+        </w:tc>
+      </w:tr>
+      <w:tr>
+        <w:tc>
+          <w:tcPr>
+            <w:tcW w:w="4675" w:type="dxa"/>
+          </w:tcPr>
+          <w:p>
+            <w:pPr>
+              <w:pStyle w:val="ListParagraph"/>
+              <w:spacing w:after="0" w:line="240" w:lineRule="auto"/>
+              <w:ind w:left="0"/>
+              <w:rPr>
+                <w:sz w:val="24"/>
+                <w:szCs w:val="24"/>
+              </w:rPr>
+            </w:pPr>
+            <w:r>
+              <w:rPr>
+                <w:sz w:val="24"/>
+                <w:szCs w:val="24"/>
+              </w:rPr>
+              <w:t>Proposals Due</w:t>
+            </w:r>
+          </w:p>
+        </w:tc>
+        <w:tc>
+          <w:tcPr>
+            <w:tcW w:w="4675" w:type="dxa"/>
+          </w:tcPr>
+          <w:p>
+            <w:pPr>
+              <w:pStyle w:val="ListParagraph"/>
+              <w:spacing w:after="0" w:line="240" w:lineRule="auto"/>
+              <w:ind w:left="0"/>
+              <w:rPr>
+                <w:sz w:val="24"/>
+                <w:szCs w:val="24"/>
+              </w:rPr>
+            </w:pPr>
+            <w:r>
+              <w:rPr>
+                <w:sz w:val="24"/>
+                <w:szCs w:val="24"/>
+              </w:rPr>
+              <w:t>9/23/22</w:t>
+            </w:r>
+          </w:p>
+        </w:tc>
+      </w:tr>
+      <w:tr>
+        <w:tc>
+          <w:tcPr>
+            <w:tcW w:w="4675" w:type="dxa"/>
+          </w:tcPr>
+          <w:p>
+            <w:pPr>
+              <w:pStyle w:val="ListParagraph"/>
+              <w:spacing w:after="0" w:line="240" w:lineRule="auto"/>
+              <w:ind w:left="0"/>
+              <w:rPr>
+                <w:sz w:val="24"/>
+                <w:szCs w:val="24"/>
+              </w:rPr>
+            </w:pPr>
+            <w:r>
+              <w:rPr>
+                <w:sz w:val="24"/>
+                <w:szCs w:val="24"/>
+              </w:rPr>
+              <w:t>Proposal winner chosen</w:t>
+            </w:r>
+          </w:p>
+        </w:tc>
+        <w:tc>
+          <w:tcPr>
+            <w:tcW w:w="4675" w:type="dxa"/>
+          </w:tcPr>
+          <w:p>
+            <w:pPr>
+              <w:pStyle w:val="ListParagraph"/>
+              <w:spacing w:after="0" w:line="240" w:lineRule="auto"/>
+              <w:ind w:left="0"/>
+              <w:rPr>
+                <w:sz w:val="24"/>
+                <w:szCs w:val="24"/>
+              </w:rPr>
+            </w:pPr>
+            <w:r>
+              <w:rPr>
+                <w:sz w:val="24"/>
+                <w:szCs w:val="24"/>
+              </w:rPr>
+              <w:t>9/26/22</w:t>
+            </w:r>
+          </w:p>
+        </w:tc>
+      </w:tr>
+      <w:tr>
+        <w:tc>
+          <w:tcPr>
+            <w:tcW w:w="4675" w:type="dxa"/>
+          </w:tcPr>
+          <w:p>
+            <w:pPr>
+              <w:pStyle w:val="ListParagraph"/>
+              <w:spacing w:after="0" w:line="240" w:lineRule="auto"/>
+              <w:ind w:left="0"/>
+              <w:rPr>
+                <w:sz w:val="24"/>
+                <w:szCs w:val="24"/>
+              </w:rPr>
+            </w:pPr>
+            <w:r>
+              <w:rPr>
+                <w:sz w:val="24"/>
+                <w:szCs w:val="24"/>
+              </w:rPr>
+              <w:t>1</w:t>
+            </w:r>
+            <w:r>
+              <w:rPr>
+                <w:sz w:val="24"/>
+                <w:szCs w:val="24"/>
+                <w:vertAlign w:val="superscript"/>
+              </w:rPr>
+              <w:t>st</w:t>
+            </w:r>
+            <w:r>
+              <w:rPr>
+                <w:sz w:val="24"/>
+                <w:szCs w:val="24"/>
+              </w:rPr>
+              <w:t xml:space="preserve"> draft/working prototype due</w:t>
+            </w:r>
+          </w:p>
+        </w:tc>
+        <w:tc>
+          <w:tcPr>
+            <w:tcW w:w="4675" w:type="dxa"/>
+          </w:tcPr>
+          <w:p>
+            <w:pPr>
+              <w:pStyle w:val="ListParagraph"/>
+              <w:spacing w:after="0" w:line="240" w:lineRule="auto"/>
+              <w:ind w:left="0"/>
+              <w:rPr>
+                <w:sz w:val="24"/>
+                <w:szCs w:val="24"/>
+              </w:rPr>
+            </w:pPr>
+            <w:r>
+              <w:rPr>
+                <w:sz w:val="24"/>
+                <w:szCs w:val="24"/>
+              </w:rPr>
+              <w:t>9/29/22</w:t>
+            </w:r>
+          </w:p>
+        </w:tc>
+      </w:tr>
+      <w:tr>
+        <w:tc>
+          <w:tcPr>
+            <w:tcW w:w="4675" w:type="dxa"/>
+          </w:tcPr>
+          <w:p>
+            <w:pPr>
+              <w:pStyle w:val="ListParagraph"/>
+              <w:spacing w:after="0" w:line="240" w:lineRule="auto"/>
+              <w:ind w:left="0"/>
+              <w:rPr>
+                <w:sz w:val="24"/>
+                <w:szCs w:val="24"/>
+              </w:rPr>
+            </w:pPr>
+            <w:r>
+              <w:rPr>
+                <w:sz w:val="24"/>
+                <w:szCs w:val="24"/>
+              </w:rPr>
+              <w:t>Project complete</w:t>
+            </w:r>
+          </w:p>
+        </w:tc>
+        <w:tc>
+          <w:tcPr>
+            <w:tcW w:w="4675" w:type="dxa"/>
+          </w:tcPr>
+          <w:p>
+            <w:pPr>
+              <w:pStyle w:val="ListParagraph"/>
+              <w:spacing w:after="0" w:line="240" w:lineRule="auto"/>
+              <w:ind w:left="0"/>
+              <w:rPr>
+                <w:sz w:val="24"/>
+                <w:szCs w:val="24"/>
+              </w:rPr>
+            </w:pPr>
+            <w:r>
+              <w:rPr>
+                <w:sz w:val="24"/>
+                <w:szCs w:val="24"/>
+              </w:rPr>
+              <w:t>11/14</w:t>
+            </w:r>
+            <w:r>
+              <w:rPr>
+                <w:sz w:val="24"/>
+                <w:szCs w:val="24"/>
+              </w:rPr>
+              <w:t>/22</w:t>
+            </w:r>
+          </w:p>
+        </w:tc>
+      </w:tr>
+      <w:tr>
+        <w:tc>
+          <w:tcPr>
+            <w:tcW w:w="4675" w:type="dxa"/>
+          </w:tcPr>
+          <w:p>
+            <w:pPr>
+              <w:pStyle w:val="ListParagraph"/>
+              <w:spacing w:after="0" w:line="240" w:lineRule="auto"/>
+              <w:ind w:left="0"/>
+              <w:rPr>
+                <w:sz w:val="24"/>
+                <w:szCs w:val="24"/>
+              </w:rPr>
+            </w:pPr>
+            <w:r>
+              <w:rPr>
+                <w:sz w:val="24"/>
+                <w:szCs w:val="24"/>
+              </w:rPr>
+              <w:t>Final presentation</w:t>
+            </w:r>
+          </w:p>
+        </w:tc>
+        <w:tc>
+          <w:tcPr>
+            <w:tcW w:w="4675" w:type="dxa"/>
+          </w:tcPr>
+          <w:p>
+            <w:pPr>
+              <w:pStyle w:val="ListParagraph"/>
+              <w:spacing w:after="0" w:line="240" w:lineRule="auto"/>
+              <w:ind w:left="0"/>
+              <w:rPr>
+                <w:sz w:val="24"/>
+                <w:szCs w:val="24"/>
+              </w:rPr>
+            </w:pPr>
+            <w:r>
+              <w:rPr>
+                <w:sz w:val="24"/>
+                <w:szCs w:val="24"/>
+              </w:rPr>
+              <w:t>12/8/22</w:t>
+            </w:r>
+          </w:p>
+        </w:tc>
+      </w:tr>
+    </w:tbl>
+    <w:p>
+      <w:pPr>
+        <w:pStyle w:val="ListParagraph"/>
+        <w:spacing w:after="0" w:line="240" w:lineRule="auto"/>
+        <w:rPr>
+          <w:sz w:val="24"/>
+          <w:szCs w:val="24"/>
+        </w:rPr>
+      </w:pPr>
     </w:p>
     <w:p>
       <w:pPr>
@@ -1432,7 +3132,43 @@
           <w:sz w:val="24"/>
           <w:lang w:val="en-US"/>
         </w:rPr>
-        <w:t>Deadline for submission and when respondents will be notified that a winner is chosen.</w:t>
+        <w:t xml:space="preserve">The deadline for submission is 12pm </w:t>
+      </w:r>
+      <w:r>
+        <w:rPr>
+          <w:rFonts w:eastAsia="Times New Roman" w:cs="Calibri"/>
+          <w:color w:val="000000"/>
+          <w:sz w:val="24"/>
+          <w:lang w:val="en-US"/>
+        </w:rPr>
+        <w:t>September 26</w:t>
+      </w:r>
+      <w:r>
+        <w:rPr>
+          <w:rFonts w:eastAsia="Times New Roman" w:cs="Calibri"/>
+          <w:color w:val="000000"/>
+          <w:sz w:val="24"/>
+          <w:lang w:val="en-US"/>
+        </w:rPr>
+        <w:t xml:space="preserve">, 2022. Winners will be notified, through email, by 12pm </w:t>
+      </w:r>
+      <w:r>
+        <w:rPr>
+          <w:rFonts w:eastAsia="Times New Roman" w:cs="Calibri"/>
+          <w:color w:val="000000"/>
+          <w:sz w:val="24"/>
+          <w:lang w:val="en-US"/>
+        </w:rPr>
+        <w:t>September 29</w:t>
+      </w:r>
+      <w:r>
+        <w:rPr>
+          <w:rFonts w:eastAsia="Times New Roman" w:cs="Calibri"/>
+          <w:color w:val="000000"/>
+          <w:sz w:val="24"/>
+          <w:lang w:val="en-US"/>
+        </w:rPr>
+        <w:t>,2022.</w:t>
       </w:r>
     </w:p>
     <w:p>
@@ -1450,6 +3186,10 @@
     <w:p>
       <w:pPr>
         <w:pStyle w:val="ListParagraph"/>
+        <w:numPr>
+          <w:ilvl w:val="0"/>
+          <w:numId w:val="17"/>
+        </w:numPr>
         <w:spacing w:after="0" w:line="240" w:lineRule="auto"/>
         <w:rPr>
           <w:sz w:val="24"/>
@@ -1458,60 +3198,236 @@
       </w:pPr>
       <w:r>
         <w:rPr>
-          <w:sz w:val="24"/>
-          <w:szCs w:val="24"/>
-        </w:rPr>
-        <w:t>Terms that are meaningful to your client group but might not be understood b</w:t>
-      </w:r>
-      <w:r>
-        <w:rPr>
-          <w:sz w:val="24"/>
-          <w:szCs w:val="24"/>
-        </w:rPr>
-        <w:t xml:space="preserve">y someone outside your group.  </w:t>
-      </w:r>
-    </w:p>
-    <w:p>
-      <w:pPr>
-        <w:pStyle w:val="ListParagraph"/>
+          <w:b/>
+          <w:bCs/>
+          <w:sz w:val="24"/>
+          <w:szCs w:val="24"/>
+        </w:rPr>
+        <w:t>Assets</w:t>
+      </w:r>
+      <w:r>
+        <w:rPr>
+          <w:sz w:val="24"/>
+          <w:szCs w:val="24"/>
+        </w:rPr>
+        <w:t>: Things used to create the game. Can be pictures, sounds, etc.</w:t>
+      </w:r>
+    </w:p>
+    <w:p>
+      <w:pPr>
+        <w:pStyle w:val="ListParagraph"/>
+        <w:numPr>
+          <w:ilvl w:val="0"/>
+          <w:numId w:val="17"/>
+        </w:numPr>
         <w:spacing w:after="0" w:line="240" w:lineRule="auto"/>
         <w:rPr>
           <w:sz w:val="24"/>
           <w:szCs w:val="24"/>
         </w:rPr>
       </w:pPr>
-    </w:p>
-    <w:p>
-      <w:pPr>
-        <w:pStyle w:val="ListParagraph"/>
+      <w:r>
+        <w:rPr>
+          <w:b/>
+          <w:bCs/>
+          <w:sz w:val="24"/>
+          <w:szCs w:val="24"/>
+        </w:rPr>
+        <w:t>HUD</w:t>
+      </w:r>
+      <w:r>
+        <w:rPr>
+          <w:sz w:val="24"/>
+          <w:szCs w:val="24"/>
+        </w:rPr>
+        <w:t>: Heads Up Display. Display that contains relevant information for the player on the main screen, such as health, ammunition, etc.</w:t>
+      </w:r>
+    </w:p>
+    <w:p>
+      <w:pPr>
+        <w:pStyle w:val="ListParagraph"/>
+        <w:numPr>
+          <w:ilvl w:val="0"/>
+          <w:numId w:val="17"/>
+        </w:numPr>
         <w:spacing w:after="0" w:line="240" w:lineRule="auto"/>
         <w:rPr>
-          <w:sz w:val="36"/>
-          <w:szCs w:val="36"/>
-        </w:rPr>
-      </w:pPr>
-      <w:r>
-        <w:rPr>
-          <w:sz w:val="36"/>
-          <w:szCs w:val="36"/>
-        </w:rPr>
-        <w:t xml:space="preserve">*Note: Remember that “system” means </w:t>
-      </w:r>
-      <w:r>
-        <w:rPr>
-          <w:sz w:val="36"/>
-          <w:szCs w:val="36"/>
-          <w:lang w:val="en-US"/>
-        </w:rPr>
-        <w:t>product, service, and/or system</w:t>
-      </w:r>
-      <w:r>
-        <w:rPr>
-          <w:sz w:val="36"/>
-          <w:szCs w:val="36"/>
-          <w:lang w:val="en-US"/>
-        </w:rPr>
-        <w:t xml:space="preserve"> your group would like to see created, built, upgraded, and/or changed. It is a broad term. </w:t>
+          <w:sz w:val="24"/>
+          <w:szCs w:val="24"/>
+        </w:rPr>
+      </w:pPr>
+      <w:r>
+        <w:rPr>
+          <w:b/>
+          <w:bCs/>
+          <w:sz w:val="24"/>
+          <w:szCs w:val="24"/>
+        </w:rPr>
+        <w:t>Platform</w:t>
+      </w:r>
+      <w:r>
+        <w:rPr>
+          <w:sz w:val="24"/>
+          <w:szCs w:val="24"/>
+        </w:rPr>
+        <w:t>: hardware the game can be played on</w:t>
+      </w:r>
+    </w:p>
+    <w:p>
+      <w:pPr>
+        <w:pStyle w:val="ListParagraph"/>
+        <w:numPr>
+          <w:ilvl w:val="0"/>
+          <w:numId w:val="17"/>
+        </w:numPr>
+        <w:spacing w:after="0" w:line="240" w:lineRule="auto"/>
+        <w:rPr>
+          <w:sz w:val="24"/>
+          <w:szCs w:val="24"/>
+        </w:rPr>
+      </w:pPr>
+      <w:r>
+        <w:rPr>
+          <w:b/>
+          <w:bCs/>
+          <w:sz w:val="24"/>
+          <w:szCs w:val="24"/>
+        </w:rPr>
+        <w:t>Roguelike</w:t>
+      </w:r>
+      <w:r>
+        <w:rPr>
+          <w:sz w:val="24"/>
+          <w:szCs w:val="24"/>
+        </w:rPr>
+        <w:t xml:space="preserve">: genre of role-playing games traditionally characterized by a turn-based gameplay, grid-based movement, permanent death of the character and </w:t>
+      </w:r>
+      <w:r>
+        <w:rPr>
+          <w:sz w:val="24"/>
+          <w:szCs w:val="24"/>
+        </w:rPr>
+        <w:t>procedurally generated levels.</w:t>
+      </w:r>
+    </w:p>
+    <w:p>
+      <w:pPr>
+        <w:pStyle w:val="ListParagraph"/>
+        <w:numPr>
+          <w:ilvl w:val="0"/>
+          <w:numId w:val="17"/>
+        </w:numPr>
+        <w:spacing w:after="0" w:line="240" w:lineRule="auto"/>
+        <w:rPr>
+          <w:sz w:val="24"/>
+          <w:szCs w:val="24"/>
+        </w:rPr>
+      </w:pPr>
+      <w:r>
+        <w:rPr>
+          <w:b/>
+          <w:bCs/>
+          <w:sz w:val="24"/>
+          <w:szCs w:val="24"/>
+        </w:rPr>
+        <w:t>Spawn</w:t>
+      </w:r>
+      <w:r>
+        <w:rPr>
+          <w:sz w:val="24"/>
+          <w:szCs w:val="24"/>
+        </w:rPr>
+        <w:t>: live creation of a character, item, or NPC</w:t>
+      </w:r>
+    </w:p>
+    <w:p>
+      <w:pPr>
+        <w:pStyle w:val="ListParagraph"/>
+        <w:numPr>
+          <w:ilvl w:val="1"/>
+          <w:numId w:val="17"/>
+        </w:numPr>
+        <w:spacing w:after="0" w:line="240" w:lineRule="auto"/>
+        <w:rPr>
+          <w:sz w:val="24"/>
+          <w:szCs w:val="24"/>
+        </w:rPr>
+      </w:pPr>
+      <w:r>
+        <w:rPr>
+          <w:b/>
+          <w:bCs/>
+          <w:sz w:val="24"/>
+          <w:szCs w:val="24"/>
+        </w:rPr>
+        <w:t>Respawn</w:t>
+      </w:r>
+      <w:r>
+        <w:rPr>
+          <w:sz w:val="24"/>
+          <w:szCs w:val="24"/>
+        </w:rPr>
+        <w:t>: the recreation of an entity after its death/destruction</w:t>
+      </w:r>
+    </w:p>
+    <w:p>
+      <w:pPr>
+        <w:pStyle w:val="ListParagraph"/>
+        <w:numPr>
+          <w:ilvl w:val="1"/>
+          <w:numId w:val="17"/>
+        </w:numPr>
+        <w:spacing w:after="0" w:line="240" w:lineRule="auto"/>
+        <w:rPr>
+          <w:sz w:val="24"/>
+          <w:szCs w:val="24"/>
+        </w:rPr>
+      </w:pPr>
+      <w:r>
+        <w:rPr>
+          <w:b/>
+          <w:bCs/>
+          <w:sz w:val="24"/>
+          <w:szCs w:val="24"/>
+        </w:rPr>
+        <w:t>Despawn</w:t>
+      </w:r>
+      <w:r>
+        <w:rPr>
+          <w:sz w:val="24"/>
+          <w:szCs w:val="24"/>
+        </w:rPr>
+        <w:t>: the destruction of an entity</w:t>
+      </w:r>
+    </w:p>
+    <w:p>
+      <w:pPr>
+        <w:pStyle w:val="ListParagraph"/>
+        <w:numPr>
+          <w:ilvl w:val="0"/>
+          <w:numId w:val="17"/>
+        </w:numPr>
+        <w:spacing w:after="0" w:line="240" w:lineRule="auto"/>
+        <w:rPr>
+          <w:sz w:val="24"/>
+          <w:szCs w:val="24"/>
+        </w:rPr>
+      </w:pPr>
+      <w:r>
+        <w:rPr>
+          <w:b/>
+          <w:bCs/>
+          <w:sz w:val="24"/>
+          <w:szCs w:val="24"/>
+        </w:rPr>
+        <w:t>Unity</w:t>
+      </w:r>
+      <w:r>
+        <w:rPr>
+          <w:sz w:val="24"/>
+          <w:szCs w:val="24"/>
+        </w:rPr>
+        <w:t>: Game development software</w:t>
       </w:r>
     </w:p>
     <w:sectPr>
@@ -1610,6 +3526,119 @@
 <file path=word/numbering.xml><?xml version="1.0" encoding="utf-8"?>
 <w:numbering xmlns:wpc="http://schemas.microsoft.com/office/word/2010/wordprocessingCanvas" xmlns:cx="http://schemas.microsoft.com/office/drawing/2014/chartex" xmlns:cx1="http://schemas.microsoft.com/office/drawing/2015/9/8/chartex" xmlns:cx2="http://schemas.microsoft.com/office/drawing/2015/10/21/chartex" xmlns:cx3="http://schemas.microsoft.com/office/drawing/2016/5/9/chartex" xmlns:cx4="http://schemas.microsoft.com/office/drawing/2016/5/10/chartex" xmlns:cx5="http://schemas.microsoft.com/office/drawing/2016/5/11/chartex" xmlns:cx6="http://schemas.microsoft.com/office/drawing/2016/5/12/chartex" xmlns:cx7="http://schemas.microsoft.com/office/drawing/2016/5/13/chartex" xmlns:cx8="http://schemas.microsoft.com/office/drawing/2016/5/14/chartex" xmlns:mc="http://schemas.openxmlformats.org/markup-compatibility/2006" xmlns:aink="http://schemas.microsoft.com/office/drawing/2016/ink" xmlns:am3d="http://schemas.microsoft.com/office/drawing/2017/model3d" xmlns:o="urn:schemas-microsoft-com:office:office" xmlns:oel="http://schemas.microsoft.com/office/2019/extlst" xmlns:r="http://schemas.openxmlformats.org/officeDocument/2006/relationships" xmlns:m="http://schemas.openxmlformats.org/officeDocument/2006/math" xmlns:v="urn:schemas-microsoft-com:vml" xmlns:wp14="http://schemas.microsoft.com/office/word/2010/wordprocessingDrawing" xmlns:wp="http://schemas.openxmlformats.org/drawingml/2006/wordprocessingDrawing" xmlns:w10="urn:schemas-microsoft-com:office:word" xmlns:w="http://schemas.openxmlformats.org/wordprocessingml/2006/main" xmlns:w14="http://schemas.microsoft.com/office/word/2010/wordml" xmlns:w15="http://schemas.microsoft.com/office/word/2012/wordml" xmlns:w16cex="http://schemas.microsoft.com/office/word/2018/wordml/cex" xmlns:w16cid="http://schemas.microsoft.com/office/word/2016/wordml/cid" xmlns:w16="http://schemas.microsoft.com/office/word/2018/wordml" xmlns:w16sdtdh="http://schemas.microsoft.com/office/word/2020/wordml/sdtdatahash" xmlns:w16se="http://schemas.microsoft.com/office/word/2015/wordml/symex" xmlns:wpg="http://schemas.microsoft.com/office/word/2010/wordprocessingGroup" xmlns:wpi="http://schemas.microsoft.com/office/word/2010/wordprocessingInk" xmlns:wne="http://schemas.microsoft.com/office/word/2006/wordml" xmlns:wps="http://schemas.microsoft.com/office/word/2010/wordprocessingShape" mc:Ignorable="w14 w15 w16se w16cid w16 w16cex w16sdtdh wp14">
   <w:abstractNum w:abstractNumId="0" w15:restartNumberingAfterBreak="0">
+    <w:nsid w:val="05E43C76"/>
+    <w:multiLevelType w:val="hybridMultilevel"/>
+    <w:tmpl w:val="D6C4C002"/>
+    <w:lvl w:ilvl="0" w:tplc="04090001">
+      <w:start w:val="1"/>
+      <w:numFmt w:val="bullet"/>
+      <w:lvlText w:val=""/>
+      <w:lvlJc w:val="left"/>
+      <w:pPr>
+        <w:ind w:left="1440" w:hanging="360"/>
+      </w:pPr>
+      <w:rPr>
+        <w:rFonts w:ascii="Symbol" w:hAnsi="Symbol" w:hint="default"/>
+      </w:rPr>
+    </w:lvl>
+    <w:lvl w:ilvl="1" w:tplc="04090003">
+      <w:start w:val="1"/>
+      <w:numFmt w:val="bullet"/>
+      <w:lvlText w:val="o"/>
+      <w:lvlJc w:val="left"/>
+      <w:pPr>
+        <w:ind w:left="2160" w:hanging="360"/>
+      </w:pPr>
+      <w:rPr>
+        <w:rFonts w:ascii="Courier New" w:hAnsi="Courier New" w:cs="Courier New" w:hint="default"/>
+      </w:rPr>
+    </w:lvl>
+    <w:lvl w:ilvl="2" w:tplc="04090005" w:tentative="1">
+      <w:start w:val="1"/>
+      <w:numFmt w:val="bullet"/>
+      <w:lvlText w:val=""/>
+      <w:lvlJc w:val="left"/>
+      <w:pPr>
+        <w:ind w:left="2880" w:hanging="360"/>
+      </w:pPr>
+      <w:rPr>
+        <w:rFonts w:ascii="Wingdings" w:hAnsi="Wingdings" w:hint="default"/>
+      </w:rPr>
+    </w:lvl>
+    <w:lvl w:ilvl="3" w:tplc="04090001" w:tentative="1">
+      <w:start w:val="1"/>
+      <w:numFmt w:val="bullet"/>
+      <w:lvlText w:val=""/>
+      <w:lvlJc w:val="left"/>
+      <w:pPr>
+        <w:ind w:left="3600" w:hanging="360"/>
+      </w:pPr>
+      <w:rPr>
+        <w:rFonts w:ascii="Symbol" w:hAnsi="Symbol" w:hint="default"/>
+      </w:rPr>
+    </w:lvl>
+    <w:lvl w:ilvl="4" w:tplc="04090003" w:tentative="1">
+      <w:start w:val="1"/>
+      <w:numFmt w:val="bullet"/>
+      <w:lvlText w:val="o"/>
+      <w:lvlJc w:val="left"/>
+      <w:pPr>
+        <w:ind w:left="4320" w:hanging="360"/>
+      </w:pPr>
+      <w:rPr>
+        <w:rFonts w:ascii="Courier New" w:hAnsi="Courier New" w:cs="Courier New" w:hint="default"/>
+      </w:rPr>
+    </w:lvl>
+    <w:lvl w:ilvl="5" w:tplc="04090005" w:tentative="1">
+      <w:start w:val="1"/>
+      <w:numFmt w:val="bullet"/>
+      <w:lvlText w:val=""/>
+      <w:lvlJc w:val="left"/>
+      <w:pPr>
+        <w:ind w:left="5040" w:hanging="360"/>
+      </w:pPr>
+      <w:rPr>
+        <w:rFonts w:ascii="Wingdings" w:hAnsi="Wingdings" w:hint="default"/>
+      </w:rPr>
+    </w:lvl>
+    <w:lvl w:ilvl="6" w:tplc="04090001" w:tentative="1">
+      <w:start w:val="1"/>
+      <w:numFmt w:val="bullet"/>
+      <w:lvlText w:val=""/>
+      <w:lvlJc w:val="left"/>
+      <w:pPr>
+        <w:ind w:left="5760" w:hanging="360"/>
+      </w:pPr>
+      <w:rPr>
+        <w:rFonts w:ascii="Symbol" w:hAnsi="Symbol" w:hint="default"/>
+      </w:rPr>
+    </w:lvl>
+    <w:lvl w:ilvl="7" w:tplc="04090003" w:tentative="1">
+      <w:start w:val="1"/>
+      <w:numFmt w:val="bullet"/>
+      <w:lvlText w:val="o"/>
+      <w:lvlJc w:val="left"/>
+      <w:pPr>
+        <w:ind w:left="6480" w:hanging="360"/>
+      </w:pPr>
+      <w:rPr>
+        <w:rFonts w:ascii="Courier New" w:hAnsi="Courier New" w:cs="Courier New" w:hint="default"/>
+      </w:rPr>
+    </w:lvl>
+    <w:lvl w:ilvl="8" w:tplc="04090005" w:tentative="1">
+      <w:start w:val="1"/>
+      <w:numFmt w:val="bullet"/>
+      <w:lvlText w:val=""/>
+      <w:lvlJc w:val="left"/>
+      <w:pPr>
+        <w:ind w:left="7200" w:hanging="360"/>
+      </w:pPr>
+      <w:rPr>
+        <w:rFonts w:ascii="Wingdings" w:hAnsi="Wingdings" w:hint="default"/>
+      </w:rPr>
+    </w:lvl>
+  </w:abstractNum>
+  <w:abstractNum w:abstractNumId="1" w15:restartNumberingAfterBreak="0">
     <w:nsid w:val="0A9B07E0"/>
     <w:multiLevelType w:val="multilevel"/>
     <w:tmpl w:val="73F4BCE8"/>
@@ -1722,7 +3751,7 @@
       </w:rPr>
     </w:lvl>
   </w:abstractNum>
-  <w:abstractNum w:abstractNumId="1" w15:restartNumberingAfterBreak="0">
+  <w:abstractNum w:abstractNumId="2" w15:restartNumberingAfterBreak="0">
     <w:nsid w:val="1C94176B"/>
     <w:multiLevelType w:val="multilevel"/>
     <w:tmpl w:val="36ACD1A8"/>
@@ -1835,7 +3864,120 @@
       </w:rPr>
     </w:lvl>
   </w:abstractNum>
-  <w:abstractNum w:abstractNumId="2" w15:restartNumberingAfterBreak="0">
+  <w:abstractNum w:abstractNumId="3" w15:restartNumberingAfterBreak="0">
+    <w:nsid w:val="2050665A"/>
+    <w:multiLevelType w:val="hybridMultilevel"/>
+    <w:tmpl w:val="A08A3B52"/>
+    <w:lvl w:ilvl="0" w:tplc="04090001">
+      <w:start w:val="1"/>
+      <w:numFmt w:val="bullet"/>
+      <w:lvlText w:val=""/>
+      <w:lvlJc w:val="left"/>
+      <w:pPr>
+        <w:ind w:left="1440" w:hanging="360"/>
+      </w:pPr>
+      <w:rPr>
+        <w:rFonts w:ascii="Symbol" w:hAnsi="Symbol" w:hint="default"/>
+      </w:rPr>
+    </w:lvl>
+    <w:lvl w:ilvl="1" w:tplc="04090003">
+      <w:start w:val="1"/>
+      <w:numFmt w:val="bullet"/>
+      <w:lvlText w:val="o"/>
+      <w:lvlJc w:val="left"/>
+      <w:pPr>
+        <w:ind w:left="2160" w:hanging="360"/>
+      </w:pPr>
+      <w:rPr>
+        <w:rFonts w:ascii="Courier New" w:hAnsi="Courier New" w:cs="Courier New" w:hint="default"/>
+      </w:rPr>
+    </w:lvl>
+    <w:lvl w:ilvl="2" w:tplc="04090005">
+      <w:start w:val="1"/>
+      <w:numFmt w:val="bullet"/>
+      <w:lvlText w:val=""/>
+      <w:lvlJc w:val="left"/>
+      <w:pPr>
+        <w:ind w:left="2880" w:hanging="360"/>
+      </w:pPr>
+      <w:rPr>
+        <w:rFonts w:ascii="Wingdings" w:hAnsi="Wingdings" w:hint="default"/>
+      </w:rPr>
+    </w:lvl>
+    <w:lvl w:ilvl="3" w:tplc="04090001" w:tentative="1">
+      <w:start w:val="1"/>
+      <w:numFmt w:val="bullet"/>
+      <w:lvlText w:val=""/>
+      <w:lvlJc w:val="left"/>
+      <w:pPr>
+        <w:ind w:left="3600" w:hanging="360"/>
+      </w:pPr>
+      <w:rPr>
+        <w:rFonts w:ascii="Symbol" w:hAnsi="Symbol" w:hint="default"/>
+      </w:rPr>
+    </w:lvl>
+    <w:lvl w:ilvl="4" w:tplc="04090003" w:tentative="1">
+      <w:start w:val="1"/>
+      <w:numFmt w:val="bullet"/>
+      <w:lvlText w:val="o"/>
+      <w:lvlJc w:val="left"/>
+      <w:pPr>
+        <w:ind w:left="4320" w:hanging="360"/>
+      </w:pPr>
+      <w:rPr>
+        <w:rFonts w:ascii="Courier New" w:hAnsi="Courier New" w:cs="Courier New" w:hint="default"/>
+      </w:rPr>
+    </w:lvl>
+    <w:lvl w:ilvl="5" w:tplc="04090005" w:tentative="1">
+      <w:start w:val="1"/>
+      <w:numFmt w:val="bullet"/>
+      <w:lvlText w:val=""/>
+      <w:lvlJc w:val="left"/>
+      <w:pPr>
+        <w:ind w:left="5040" w:hanging="360"/>
+      </w:pPr>
+      <w:rPr>
+        <w:rFonts w:ascii="Wingdings" w:hAnsi="Wingdings" w:hint="default"/>
+      </w:rPr>
+    </w:lvl>
+    <w:lvl w:ilvl="6" w:tplc="04090001" w:tentative="1">
+      <w:start w:val="1"/>
+      <w:numFmt w:val="bullet"/>
+      <w:lvlText w:val=""/>
+      <w:lvlJc w:val="left"/>
+      <w:pPr>
+        <w:ind w:left="5760" w:hanging="360"/>
+      </w:pPr>
+      <w:rPr>
+        <w:rFonts w:ascii="Symbol" w:hAnsi="Symbol" w:hint="default"/>
+      </w:rPr>
+    </w:lvl>
+    <w:lvl w:ilvl="7" w:tplc="04090003" w:tentative="1">
+      <w:start w:val="1"/>
+      <w:numFmt w:val="bullet"/>
+      <w:lvlText w:val="o"/>
+      <w:lvlJc w:val="left"/>
+      <w:pPr>
+        <w:ind w:left="6480" w:hanging="360"/>
+      </w:pPr>
+      <w:rPr>
+        <w:rFonts w:ascii="Courier New" w:hAnsi="Courier New" w:cs="Courier New" w:hint="default"/>
+      </w:rPr>
+    </w:lvl>
+    <w:lvl w:ilvl="8" w:tplc="04090005" w:tentative="1">
+      <w:start w:val="1"/>
+      <w:numFmt w:val="bullet"/>
+      <w:lvlText w:val=""/>
+      <w:lvlJc w:val="left"/>
+      <w:pPr>
+        <w:ind w:left="7200" w:hanging="360"/>
+      </w:pPr>
+      <w:rPr>
+        <w:rFonts w:ascii="Wingdings" w:hAnsi="Wingdings" w:hint="default"/>
+      </w:rPr>
+    </w:lvl>
+  </w:abstractNum>
+  <w:abstractNum w:abstractNumId="4" w15:restartNumberingAfterBreak="0">
     <w:nsid w:val="21A270AC"/>
     <w:multiLevelType w:val="hybridMultilevel"/>
     <w:tmpl w:val="A1942AD8"/>
@@ -1948,7 +4090,7 @@
       </w:rPr>
     </w:lvl>
   </w:abstractNum>
-  <w:abstractNum w:abstractNumId="3" w15:restartNumberingAfterBreak="0">
+  <w:abstractNum w:abstractNumId="5" w15:restartNumberingAfterBreak="0">
     <w:nsid w:val="365F1B37"/>
     <w:multiLevelType w:val="multilevel"/>
     <w:tmpl w:val="FD926EFA"/>
@@ -2061,7 +4203,93 @@
       </w:rPr>
     </w:lvl>
   </w:abstractNum>
-  <w:abstractNum w:abstractNumId="4" w15:restartNumberingAfterBreak="0">
+  <w:abstractNum w:abstractNumId="6" w15:restartNumberingAfterBreak="0">
+    <w:nsid w:val="368079F2"/>
+    <w:multiLevelType w:val="hybridMultilevel"/>
+    <w:tmpl w:val="1834D5C6"/>
+    <w:lvl w:ilvl="0" w:tplc="0409000F">
+      <w:start w:val="1"/>
+      <w:numFmt w:val="decimal"/>
+      <w:lvlText w:val="%1."/>
+      <w:lvlJc w:val="left"/>
+      <w:pPr>
+        <w:ind w:left="1440" w:hanging="360"/>
+      </w:pPr>
+    </w:lvl>
+    <w:lvl w:ilvl="1" w:tplc="04090019" w:tentative="1">
+      <w:start w:val="1"/>
+      <w:numFmt w:val="lowerLetter"/>
+      <w:lvlText w:val="%2."/>
+      <w:lvlJc w:val="left"/>
+      <w:pPr>
+        <w:ind w:left="2160" w:hanging="360"/>
+      </w:pPr>
+    </w:lvl>
+    <w:lvl w:ilvl="2" w:tplc="0409001B" w:tentative="1">
+      <w:start w:val="1"/>
+      <w:numFmt w:val="lowerRoman"/>
+      <w:lvlText w:val="%3."/>
+      <w:lvlJc w:val="right"/>
+      <w:pPr>
+        <w:ind w:left="2880" w:hanging="180"/>
+      </w:pPr>
+    </w:lvl>
+    <w:lvl w:ilvl="3" w:tplc="0409000F" w:tentative="1">
+      <w:start w:val="1"/>
+      <w:numFmt w:val="decimal"/>
+      <w:lvlText w:val="%4."/>
+      <w:lvlJc w:val="left"/>
+      <w:pPr>
+        <w:ind w:left="3600" w:hanging="360"/>
+      </w:pPr>
+    </w:lvl>
+    <w:lvl w:ilvl="4" w:tplc="04090019" w:tentative="1">
+      <w:start w:val="1"/>
+      <w:numFmt w:val="lowerLetter"/>
+      <w:lvlText w:val="%5."/>
+      <w:lvlJc w:val="left"/>
+      <w:pPr>
+        <w:ind w:left="4320" w:hanging="360"/>
+      </w:pPr>
+    </w:lvl>
+    <w:lvl w:ilvl="5" w:tplc="0409001B" w:tentative="1">
+      <w:start w:val="1"/>
+      <w:numFmt w:val="lowerRoman"/>
+      <w:lvlText w:val="%6."/>
+      <w:lvlJc w:val="right"/>
+      <w:pPr>
+        <w:ind w:left="5040" w:hanging="180"/>
+      </w:pPr>
+    </w:lvl>
+    <w:lvl w:ilvl="6" w:tplc="0409000F" w:tentative="1">
+      <w:start w:val="1"/>
+      <w:numFmt w:val="decimal"/>
+      <w:lvlText w:val="%7."/>
+      <w:lvlJc w:val="left"/>
+      <w:pPr>
+        <w:ind w:left="5760" w:hanging="360"/>
+      </w:pPr>
+    </w:lvl>
+    <w:lvl w:ilvl="7" w:tplc="04090019" w:tentative="1">
+      <w:start w:val="1"/>
+      <w:numFmt w:val="lowerLetter"/>
+      <w:lvlText w:val="%8."/>
+      <w:lvlJc w:val="left"/>
+      <w:pPr>
+        <w:ind w:left="6480" w:hanging="360"/>
+      </w:pPr>
+    </w:lvl>
+    <w:lvl w:ilvl="8" w:tplc="0409001B" w:tentative="1">
+      <w:start w:val="1"/>
+      <w:numFmt w:val="lowerRoman"/>
+      <w:lvlText w:val="%9."/>
+      <w:lvlJc w:val="right"/>
+      <w:pPr>
+        <w:ind w:left="7200" w:hanging="180"/>
+      </w:pPr>
+    </w:lvl>
+  </w:abstractNum>
+  <w:abstractNum w:abstractNumId="7" w15:restartNumberingAfterBreak="0">
     <w:nsid w:val="368134F2"/>
     <w:multiLevelType w:val="multilevel"/>
     <w:tmpl w:val="DB1ECE2E"/>
@@ -2174,7 +4402,7 @@
       </w:rPr>
     </w:lvl>
   </w:abstractNum>
-  <w:abstractNum w:abstractNumId="5" w15:restartNumberingAfterBreak="0">
+  <w:abstractNum w:abstractNumId="8" w15:restartNumberingAfterBreak="0">
     <w:nsid w:val="37CF4A2F"/>
     <w:multiLevelType w:val="hybridMultilevel"/>
     <w:tmpl w:val="87844146"/>
@@ -2263,7 +4491,7 @@
       </w:pPr>
     </w:lvl>
   </w:abstractNum>
-  <w:abstractNum w:abstractNumId="6" w15:restartNumberingAfterBreak="0">
+  <w:abstractNum w:abstractNumId="9" w15:restartNumberingAfterBreak="0">
     <w:nsid w:val="3C8F78A4"/>
     <w:multiLevelType w:val="hybridMultilevel"/>
     <w:tmpl w:val="F7227C82"/>
@@ -2376,7 +4604,7 @@
       </w:rPr>
     </w:lvl>
   </w:abstractNum>
-  <w:abstractNum w:abstractNumId="7" w15:restartNumberingAfterBreak="0">
+  <w:abstractNum w:abstractNumId="10" w15:restartNumberingAfterBreak="0">
     <w:nsid w:val="3E3941AA"/>
     <w:multiLevelType w:val="multilevel"/>
     <w:tmpl w:val="97F4FC2A"/>
@@ -2489,7 +4717,7 @@
       </w:rPr>
     </w:lvl>
   </w:abstractNum>
-  <w:abstractNum w:abstractNumId="8" w15:restartNumberingAfterBreak="0">
+  <w:abstractNum w:abstractNumId="11" w15:restartNumberingAfterBreak="0">
     <w:nsid w:val="3F2B061F"/>
     <w:multiLevelType w:val="multilevel"/>
     <w:tmpl w:val="005653FC"/>
@@ -2602,7 +4830,7 @@
       </w:rPr>
     </w:lvl>
   </w:abstractNum>
-  <w:abstractNum w:abstractNumId="9" w15:restartNumberingAfterBreak="0">
+  <w:abstractNum w:abstractNumId="12" w15:restartNumberingAfterBreak="0">
     <w:nsid w:val="552521E2"/>
     <w:multiLevelType w:val="multilevel"/>
     <w:tmpl w:val="2794CE8A"/>
@@ -2715,7 +4943,93 @@
       </w:rPr>
     </w:lvl>
   </w:abstractNum>
-  <w:abstractNum w:abstractNumId="10" w15:restartNumberingAfterBreak="0">
+  <w:abstractNum w:abstractNumId="13" w15:restartNumberingAfterBreak="0">
+    <w:nsid w:val="580325E2"/>
+    <w:multiLevelType w:val="hybridMultilevel"/>
+    <w:tmpl w:val="1A0E02D8"/>
+    <w:lvl w:ilvl="0" w:tplc="0409000F">
+      <w:start w:val="1"/>
+      <w:numFmt w:val="decimal"/>
+      <w:lvlText w:val="%1."/>
+      <w:lvlJc w:val="left"/>
+      <w:pPr>
+        <w:ind w:left="1446" w:hanging="360"/>
+      </w:pPr>
+    </w:lvl>
+    <w:lvl w:ilvl="1" w:tplc="04090019" w:tentative="1">
+      <w:start w:val="1"/>
+      <w:numFmt w:val="lowerLetter"/>
+      <w:lvlText w:val="%2."/>
+      <w:lvlJc w:val="left"/>
+      <w:pPr>
+        <w:ind w:left="2166" w:hanging="360"/>
+      </w:pPr>
+    </w:lvl>
+    <w:lvl w:ilvl="2" w:tplc="0409001B" w:tentative="1">
+      <w:start w:val="1"/>
+      <w:numFmt w:val="lowerRoman"/>
+      <w:lvlText w:val="%3."/>
+      <w:lvlJc w:val="right"/>
+      <w:pPr>
+        <w:ind w:left="2886" w:hanging="180"/>
+      </w:pPr>
+    </w:lvl>
+    <w:lvl w:ilvl="3" w:tplc="0409000F" w:tentative="1">
+      <w:start w:val="1"/>
+      <w:numFmt w:val="decimal"/>
+      <w:lvlText w:val="%4."/>
+      <w:lvlJc w:val="left"/>
+      <w:pPr>
+        <w:ind w:left="3606" w:hanging="360"/>
+      </w:pPr>
+    </w:lvl>
+    <w:lvl w:ilvl="4" w:tplc="04090019" w:tentative="1">
+      <w:start w:val="1"/>
+      <w:numFmt w:val="lowerLetter"/>
+      <w:lvlText w:val="%5."/>
+      <w:lvlJc w:val="left"/>
+      <w:pPr>
+        <w:ind w:left="4326" w:hanging="360"/>
+      </w:pPr>
+    </w:lvl>
+    <w:lvl w:ilvl="5" w:tplc="0409001B" w:tentative="1">
+      <w:start w:val="1"/>
+      <w:numFmt w:val="lowerRoman"/>
+      <w:lvlText w:val="%6."/>
+      <w:lvlJc w:val="right"/>
+      <w:pPr>
+        <w:ind w:left="5046" w:hanging="180"/>
+      </w:pPr>
+    </w:lvl>
+    <w:lvl w:ilvl="6" w:tplc="0409000F" w:tentative="1">
+      <w:start w:val="1"/>
+      <w:numFmt w:val="decimal"/>
+      <w:lvlText w:val="%7."/>
+      <w:lvlJc w:val="left"/>
+      <w:pPr>
+        <w:ind w:left="5766" w:hanging="360"/>
+      </w:pPr>
+    </w:lvl>
+    <w:lvl w:ilvl="7" w:tplc="04090019" w:tentative="1">
+      <w:start w:val="1"/>
+      <w:numFmt w:val="lowerLetter"/>
+      <w:lvlText w:val="%8."/>
+      <w:lvlJc w:val="left"/>
+      <w:pPr>
+        <w:ind w:left="6486" w:hanging="360"/>
+      </w:pPr>
+    </w:lvl>
+    <w:lvl w:ilvl="8" w:tplc="0409001B" w:tentative="1">
+      <w:start w:val="1"/>
+      <w:numFmt w:val="lowerRoman"/>
+      <w:lvlText w:val="%9."/>
+      <w:lvlJc w:val="right"/>
+      <w:pPr>
+        <w:ind w:left="7206" w:hanging="180"/>
+      </w:pPr>
+    </w:lvl>
+  </w:abstractNum>
+  <w:abstractNum w:abstractNumId="14" w15:restartNumberingAfterBreak="0">
     <w:nsid w:val="6B014568"/>
     <w:multiLevelType w:val="multilevel"/>
     <w:tmpl w:val="E27A06A4"/>
@@ -2835,7 +5149,120 @@
       </w:rPr>
     </w:lvl>
   </w:abstractNum>
-  <w:abstractNum w:abstractNumId="11" w15:restartNumberingAfterBreak="0">
+  <w:abstractNum w:abstractNumId="15" w15:restartNumberingAfterBreak="0">
+    <w:nsid w:val="72E57B99"/>
+    <w:multiLevelType w:val="hybridMultilevel"/>
+    <w:tmpl w:val="DD5A60EA"/>
+    <w:lvl w:ilvl="0" w:tplc="04090001">
+      <w:start w:val="1"/>
+      <w:numFmt w:val="bullet"/>
+      <w:lvlText w:val=""/>
+      <w:lvlJc w:val="left"/>
+      <w:pPr>
+        <w:ind w:left="720" w:hanging="360"/>
+      </w:pPr>
+      <w:rPr>
+        <w:rFonts w:ascii="Symbol" w:hAnsi="Symbol" w:hint="default"/>
+      </w:rPr>
+    </w:lvl>
+    <w:lvl w:ilvl="1" w:tplc="04090003">
+      <w:start w:val="1"/>
+      <w:numFmt w:val="bullet"/>
+      <w:lvlText w:val="o"/>
+      <w:lvlJc w:val="left"/>
+      <w:pPr>
+        <w:ind w:left="1440" w:hanging="360"/>
+      </w:pPr>
+      <w:rPr>
+        <w:rFonts w:ascii="Courier New" w:hAnsi="Courier New" w:cs="Courier New" w:hint="default"/>
+      </w:rPr>
+    </w:lvl>
+    <w:lvl w:ilvl="2" w:tplc="04090005" w:tentative="1">
+      <w:start w:val="1"/>
+      <w:numFmt w:val="bullet"/>
+      <w:lvlText w:val=""/>
+      <w:lvlJc w:val="left"/>
+      <w:pPr>
+        <w:ind w:left="2160" w:hanging="360"/>
+      </w:pPr>
+      <w:rPr>
+        <w:rFonts w:ascii="Wingdings" w:hAnsi="Wingdings" w:hint="default"/>
+      </w:rPr>
+    </w:lvl>
+    <w:lvl w:ilvl="3" w:tplc="04090001" w:tentative="1">
+      <w:start w:val="1"/>
+      <w:numFmt w:val="bullet"/>
+      <w:lvlText w:val=""/>
+      <w:lvlJc w:val="left"/>
+      <w:pPr>
+        <w:ind w:left="2880" w:hanging="360"/>
+      </w:pPr>
+      <w:rPr>
+        <w:rFonts w:ascii="Symbol" w:hAnsi="Symbol" w:hint="default"/>
+      </w:rPr>
+    </w:lvl>
+    <w:lvl w:ilvl="4" w:tplc="04090003" w:tentative="1">
+      <w:start w:val="1"/>
+      <w:numFmt w:val="bullet"/>
+      <w:lvlText w:val="o"/>
+      <w:lvlJc w:val="left"/>
+      <w:pPr>
+        <w:ind w:left="3600" w:hanging="360"/>
+      </w:pPr>
+      <w:rPr>
+        <w:rFonts w:ascii="Courier New" w:hAnsi="Courier New" w:cs="Courier New" w:hint="default"/>
+      </w:rPr>
+    </w:lvl>
+    <w:lvl w:ilvl="5" w:tplc="04090005" w:tentative="1">
+      <w:start w:val="1"/>
+      <w:numFmt w:val="bullet"/>
+      <w:lvlText w:val=""/>
+      <w:lvlJc w:val="left"/>
+      <w:pPr>
+        <w:ind w:left="4320" w:hanging="360"/>
+      </w:pPr>
+      <w:rPr>
+        <w:rFonts w:ascii="Wingdings" w:hAnsi="Wingdings" w:hint="default"/>
+      </w:rPr>
+    </w:lvl>
+    <w:lvl w:ilvl="6" w:tplc="04090001" w:tentative="1">
+      <w:start w:val="1"/>
+      <w:numFmt w:val="bullet"/>
+      <w:lvlText w:val=""/>
+      <w:lvlJc w:val="left"/>
+      <w:pPr>
+        <w:ind w:left="5040" w:hanging="360"/>
+      </w:pPr>
+      <w:rPr>
+        <w:rFonts w:ascii="Symbol" w:hAnsi="Symbol" w:hint="default"/>
+      </w:rPr>
+    </w:lvl>
+    <w:lvl w:ilvl="7" w:tplc="04090003" w:tentative="1">
+      <w:start w:val="1"/>
+      <w:numFmt w:val="bullet"/>
+      <w:lvlText w:val="o"/>
+      <w:lvlJc w:val="left"/>
+      <w:pPr>
+        <w:ind w:left="5760" w:hanging="360"/>
+      </w:pPr>
+      <w:rPr>
+        <w:rFonts w:ascii="Courier New" w:hAnsi="Courier New" w:cs="Courier New" w:hint="default"/>
+      </w:rPr>
+    </w:lvl>
+    <w:lvl w:ilvl="8" w:tplc="04090005" w:tentative="1">
+      <w:start w:val="1"/>
+      <w:numFmt w:val="bullet"/>
+      <w:lvlText w:val=""/>
+      <w:lvlJc w:val="left"/>
+      <w:pPr>
+        <w:ind w:left="6480" w:hanging="360"/>
+      </w:pPr>
+      <w:rPr>
+        <w:rFonts w:ascii="Wingdings" w:hAnsi="Wingdings" w:hint="default"/>
+      </w:rPr>
+    </w:lvl>
+  </w:abstractNum>
+  <w:abstractNum w:abstractNumId="16" w15:restartNumberingAfterBreak="0">
     <w:nsid w:val="7BEC4CF6"/>
     <w:multiLevelType w:val="hybridMultilevel"/>
     <w:tmpl w:val="2FB49790"/>
@@ -2851,7 +5278,7 @@
         <w:rFonts w:hint="default"/>
       </w:rPr>
     </w:lvl>
-    <w:lvl w:ilvl="1" w:tplc="04090019" w:tentative="1">
+    <w:lvl w:ilvl="1" w:tplc="04090019">
       <w:start w:val="1"/>
       <w:numFmt w:val="lowerLetter"/>
       <w:lvlText w:val="%2."/>
@@ -2925,40 +5352,55 @@
     </w:lvl>
   </w:abstractNum>
   <w:num w:numId="1" w16cid:durableId="278604471">
+    <w:abstractNumId w:val="5"/>
+  </w:num>
+  <w:num w:numId="2" w16cid:durableId="1607426658">
+    <w:abstractNumId w:val="1"/>
+  </w:num>
+  <w:num w:numId="3" w16cid:durableId="477504544">
+    <w:abstractNumId w:val="14"/>
+  </w:num>
+  <w:num w:numId="4" w16cid:durableId="1004019513">
+    <w:abstractNumId w:val="10"/>
+  </w:num>
+  <w:num w:numId="5" w16cid:durableId="414857745">
+    <w:abstractNumId w:val="12"/>
+  </w:num>
+  <w:num w:numId="6" w16cid:durableId="597524239">
+    <w:abstractNumId w:val="7"/>
+  </w:num>
+  <w:num w:numId="7" w16cid:durableId="688339424">
+    <w:abstractNumId w:val="11"/>
+  </w:num>
+  <w:num w:numId="8" w16cid:durableId="1546789141">
+    <w:abstractNumId w:val="2"/>
+  </w:num>
+  <w:num w:numId="9" w16cid:durableId="1113327641">
+    <w:abstractNumId w:val="16"/>
+  </w:num>
+  <w:num w:numId="10" w16cid:durableId="1300721384">
+    <w:abstractNumId w:val="8"/>
+  </w:num>
+  <w:num w:numId="11" w16cid:durableId="84621353">
+    <w:abstractNumId w:val="9"/>
+  </w:num>
+  <w:num w:numId="12" w16cid:durableId="1545941546">
+    <w:abstractNumId w:val="4"/>
+  </w:num>
+  <w:num w:numId="13" w16cid:durableId="1475873717">
     <w:abstractNumId w:val="3"/>
   </w:num>
-  <w:num w:numId="2" w16cid:durableId="1607426658">
-    <w:abstractNumId w:val="0"/>
+  <w:num w:numId="14" w16cid:durableId="885676200">
+    <w:abstractNumId w:val="15"/>
   </w:num>
-  <w:num w:numId="3" w16cid:durableId="477504544">
-    <w:abstractNumId w:val="10"/>
-  </w:num>
-  <w:num w:numId="4" w16cid:durableId="1004019513">
-    <w:abstractNumId w:val="7"/>
-  </w:num>
-  <w:num w:numId="5" w16cid:durableId="414857745">
-    <w:abstractNumId w:val="9"/>
-  </w:num>
-  <w:num w:numId="6" w16cid:durableId="597524239">
-    <w:abstractNumId w:val="4"/>
-  </w:num>
-  <w:num w:numId="7" w16cid:durableId="688339424">
-    <w:abstractNumId w:val="8"/>
-  </w:num>
-  <w:num w:numId="8" w16cid:durableId="1546789141">
-    <w:abstractNumId w:val="1"/>
-  </w:num>
-  <w:num w:numId="9" w16cid:durableId="1113327641">
-    <w:abstractNumId w:val="11"/>
-  </w:num>
-  <w:num w:numId="10" w16cid:durableId="1300721384">
-    <w:abstractNumId w:val="5"/>
-  </w:num>
-  <w:num w:numId="11" w16cid:durableId="84621353">
+  <w:num w:numId="15" w16cid:durableId="28338567">
     <w:abstractNumId w:val="6"/>
   </w:num>
-  <w:num w:numId="12" w16cid:durableId="1545941546">
-    <w:abstractNumId w:val="2"/>
+  <w:num w:numId="16" w16cid:durableId="826436592">
+    <w:abstractNumId w:val="13"/>
+  </w:num>
+  <w:num w:numId="17" w16cid:durableId="181434779">
+    <w:abstractNumId w:val="0"/>
   </w:num>
 </w:numbering>
 </file>

</xml_diff>

<commit_message>
Fixed issues in RFP. Final version
</commit_message>
<xml_diff>
--- a/docs/RFP_Dread.docx
+++ b/docs/RFP_Dread.docx
@@ -165,7 +165,7 @@
           <w:sz w:val="36"/>
           <w:szCs w:val="36"/>
         </w:rPr>
-        <w:t>Dread</w:t>
+        <w:t>D.R.E.A.D.</w:t>
       </w:r>
     </w:p>
     <w:p>
@@ -920,7 +920,21 @@
                 <w:sz w:val="36"/>
                 <w:szCs w:val="36"/>
               </w:rPr>
-              <w:t>Final Touchup</w:t>
+              <w:t>Final Touch</w:t>
+            </w:r>
+            <w:r>
+              <w:rPr>
+                <w:sz w:val="36"/>
+                <w:szCs w:val="36"/>
+              </w:rPr>
+              <w:t>-</w:t>
+            </w:r>
+            <w:r>
+              <w:rPr>
+                <w:sz w:val="36"/>
+                <w:szCs w:val="36"/>
+              </w:rPr>
+              <w:t>up</w:t>
             </w:r>
           </w:p>
         </w:tc>
@@ -3499,7 +3513,7 @@
       <w:jc w:val="right"/>
     </w:pPr>
     <w:r>
-      <w:t>Name of Project</w:t>
+      <w:t>D.R.E.A.D.</w:t>
     </w:r>
   </w:p>
   <w:p>
@@ -3512,7 +3526,10 @@
     </w:r>
     <w:r>
       <w:br/>
-      <w:t>Version 1.o</w:t>
+      <w:t>Version 1.</w:t>
+    </w:r>
+    <w:r>
+      <w:t>4</w:t>
     </w:r>
   </w:p>
   <w:p>

</xml_diff>